<commit_message>
Modifica nel file java, ora c'è la possibilita che il client riceva dal server le informazioni sugli autovelox ed il programma gestisce errori di comunicazione in modo efficiente
</commit_message>
<xml_diff>
--- a/ProgettoAutovelox.docx
+++ b/ProgettoAutovelox.docx
@@ -1,6 +1,6 @@
 
 <file path=word/document.xml><?xml version="1.0" encoding="utf-8"?>
-<w:document xmlns:wpc="http://schemas.microsoft.com/office/word/2010/wordprocessingCanvas" xmlns:cx="http://schemas.microsoft.com/office/drawing/2014/chartex" xmlns:cx1="http://schemas.microsoft.com/office/drawing/2015/9/8/chartex" xmlns:cx2="http://schemas.microsoft.com/office/drawing/2015/10/21/chartex" xmlns:cx3="http://schemas.microsoft.com/office/drawing/2016/5/9/chartex" xmlns:cx4="http://schemas.microsoft.com/office/drawing/2016/5/10/chartex" xmlns:cx5="http://schemas.microsoft.com/office/drawing/2016/5/11/chartex" xmlns:cx6="http://schemas.microsoft.com/office/drawing/2016/5/12/chartex" xmlns:cx7="http://schemas.microsoft.com/office/drawing/2016/5/13/chartex" xmlns:cx8="http://schemas.microsoft.com/office/drawing/2016/5/14/chartex" xmlns:mc="http://schemas.openxmlformats.org/markup-compatibility/2006" xmlns:aink="http://schemas.microsoft.com/office/drawing/2016/ink" xmlns:am3d="http://schemas.microsoft.com/office/drawing/2017/model3d" xmlns:o="urn:schemas-microsoft-com:office:office" xmlns:r="http://schemas.openxmlformats.org/officeDocument/2006/relationships" xmlns:m="http://schemas.openxmlformats.org/officeDocument/2006/math" xmlns:v="urn:schemas-microsoft-com:vml" xmlns:wp14="http://schemas.microsoft.com/office/word/2010/wordprocessingDrawing" xmlns:wp="http://schemas.openxmlformats.org/drawingml/2006/wordprocessingDrawing" xmlns:w10="urn:schemas-microsoft-com:office:word" xmlns:w="http://schemas.openxmlformats.org/wordprocessingml/2006/main" xmlns:w14="http://schemas.microsoft.com/office/word/2010/wordml" xmlns:w15="http://schemas.microsoft.com/office/word/2012/wordml" xmlns:w16cex="http://schemas.microsoft.com/office/word/2018/wordml/cex" xmlns:w16cid="http://schemas.microsoft.com/office/word/2016/wordml/cid" xmlns:w16="http://schemas.microsoft.com/office/word/2018/wordml" xmlns:w16sdtdh="http://schemas.microsoft.com/office/word/2020/wordml/sdtdatahash" xmlns:w16se="http://schemas.microsoft.com/office/word/2015/wordml/symex" xmlns:wpg="http://schemas.microsoft.com/office/word/2010/wordprocessingGroup" xmlns:wpi="http://schemas.microsoft.com/office/word/2010/wordprocessingInk" xmlns:wne="http://schemas.microsoft.com/office/word/2006/wordml" xmlns:wps="http://schemas.microsoft.com/office/word/2010/wordprocessingShape" mc:Ignorable="w14 w15 w16se w16cid w16 w16cex w16sdtdh wp14">
+<w:document xmlns:wpc="http://schemas.microsoft.com/office/word/2010/wordprocessingCanvas" xmlns:cx="http://schemas.microsoft.com/office/drawing/2014/chartex" xmlns:cx1="http://schemas.microsoft.com/office/drawing/2015/9/8/chartex" xmlns:cx2="http://schemas.microsoft.com/office/drawing/2015/10/21/chartex" xmlns:cx3="http://schemas.microsoft.com/office/drawing/2016/5/9/chartex" xmlns:cx4="http://schemas.microsoft.com/office/drawing/2016/5/10/chartex" xmlns:cx5="http://schemas.microsoft.com/office/drawing/2016/5/11/chartex" xmlns:cx6="http://schemas.microsoft.com/office/drawing/2016/5/12/chartex" xmlns:cx7="http://schemas.microsoft.com/office/drawing/2016/5/13/chartex" xmlns:cx8="http://schemas.microsoft.com/office/drawing/2016/5/14/chartex" xmlns:mc="http://schemas.openxmlformats.org/markup-compatibility/2006" xmlns:aink="http://schemas.microsoft.com/office/drawing/2016/ink" xmlns:am3d="http://schemas.microsoft.com/office/drawing/2017/model3d" xmlns:o="urn:schemas-microsoft-com:office:office" xmlns:oel="http://schemas.microsoft.com/office/2019/extlst" xmlns:r="http://schemas.openxmlformats.org/officeDocument/2006/relationships" xmlns:m="http://schemas.openxmlformats.org/officeDocument/2006/math" xmlns:v="urn:schemas-microsoft-com:vml" xmlns:wp14="http://schemas.microsoft.com/office/word/2010/wordprocessingDrawing" xmlns:wp="http://schemas.openxmlformats.org/drawingml/2006/wordprocessingDrawing" xmlns:w10="urn:schemas-microsoft-com:office:word" xmlns:w="http://schemas.openxmlformats.org/wordprocessingml/2006/main" xmlns:w14="http://schemas.microsoft.com/office/word/2010/wordml" xmlns:w15="http://schemas.microsoft.com/office/word/2012/wordml" xmlns:w16cex="http://schemas.microsoft.com/office/word/2018/wordml/cex" xmlns:w16cid="http://schemas.microsoft.com/office/word/2016/wordml/cid" xmlns:w16="http://schemas.microsoft.com/office/word/2018/wordml" xmlns:w16du="http://schemas.microsoft.com/office/word/2023/wordml/word16du" xmlns:w16sdtdh="http://schemas.microsoft.com/office/word/2020/wordml/sdtdatahash" xmlns:w16sdtfl="http://schemas.microsoft.com/office/word/2024/wordml/sdtformatlock" xmlns:w16se="http://schemas.microsoft.com/office/word/2015/wordml/symex" xmlns:wpg="http://schemas.microsoft.com/office/word/2010/wordprocessingGroup" xmlns:wpi="http://schemas.microsoft.com/office/word/2010/wordprocessingInk" xmlns:wne="http://schemas.microsoft.com/office/word/2006/wordml" xmlns:wps="http://schemas.microsoft.com/office/word/2010/wordprocessingShape" mc:Ignorable="w14 w15 w16se w16cid w16 w16cex w16sdtdh w16sdtfl w16du wp14">
   <w:body>
     <w:sdt>
       <w:sdtPr>
@@ -161,7 +161,6 @@
                                       <w:calendar w:val="gregorian"/>
                                     </w:date>
                                   </w:sdtPr>
-                                  <w:sdtEndPr/>
                                   <w:sdtContent>
                                     <w:p>
                                       <w:pPr>
@@ -3440,7 +3439,7 @@
               </mc:Choice>
               <mc:Fallback>
                 <w:pict>
-                  <v:group w14:anchorId="1D6D6A26" id="Gruppo 2" o:spid="_x0000_s1026" style="position:absolute;margin-left:0;margin-top:0;width:172.8pt;height:718.55pt;z-index:-251655168;mso-width-percent:330;mso-height-percent:950;mso-left-percent:40;mso-position-horizontal-relative:page;mso-position-vertical:center;mso-position-vertical-relative:page;mso-width-percent:330;mso-height-percent:950;mso-left-percent:40" coordsize="21945,91257" o:gfxdata="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">
+                  <v:group w14:anchorId="1D6D6A26" id="Gruppo 2" o:spid="_x0000_s1026" style="position:absolute;margin-left:0;margin-top:0;width:172.8pt;height:718.55pt;z-index:-251655168;mso-width-percent:330;mso-height-percent:950;mso-left-percent:40;mso-position-horizontal-relative:page;mso-position-vertical:center;mso-position-vertical-relative:page;mso-width-percent:330;mso-height-percent:950;mso-left-percent:40" coordsize="21945,91257" o:gfxdata="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">
                     <v:rect id="Rettangolo 3" o:spid="_x0000_s1027" style="position:absolute;width:1945;height:91257;visibility:visible;mso-wrap-style:square;v-text-anchor:middle" o:gfxdata="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" fillcolor="#44546a [3215]" stroked="f" strokeweight="1pt"/>
                     <v:shapetype id="_x0000_t15" coordsize="21600,21600" o:spt="15" adj="16200" path="m@0,l,,,21600@0,21600,21600,10800xe">
                       <v:stroke joinstyle="miter"/>
@@ -3477,7 +3476,6 @@
                                 <w:calendar w:val="gregorian"/>
                               </w:date>
                             </w:sdtPr>
-                            <w:sdtEndPr/>
                             <w:sdtContent>
                               <w:p>
                                 <w:pPr>
@@ -3750,7 +3748,6 @@
                                     <w:dataBinding w:prefixMappings="xmlns:ns0='http://purl.org/dc/elements/1.1/' xmlns:ns1='http://schemas.openxmlformats.org/package/2006/metadata/core-properties' " w:xpath="/ns1:coreProperties[1]/ns0:subject[1]" w:storeItemID="{6C3C8BC8-F283-45AE-878A-BAB7291924A1}"/>
                                     <w:text/>
                                   </w:sdtPr>
-                                  <w:sdtEndPr/>
                                   <w:sdtContent>
                                     <w:r>
                                       <w:rPr>
@@ -3790,7 +3787,7 @@
                     <v:stroke joinstyle="miter"/>
                     <v:path gradientshapeok="t" o:connecttype="rect"/>
                   </v:shapetype>
-                  <v:shape id="Casella di testo 34" o:spid="_x0000_s1055" type="#_x0000_t202" style="position:absolute;margin-left:243pt;margin-top:147.75pt;width:297.55pt;height:63.75pt;z-index:251662336;visibility:visible;mso-wrap-style:square;mso-width-percent:0;mso-height-percent:0;mso-wrap-distance-left:9pt;mso-wrap-distance-top:0;mso-wrap-distance-right:9pt;mso-wrap-distance-bottom:0;mso-position-horizontal:absolute;mso-position-horizontal-relative:page;mso-position-vertical:absolute;mso-position-vertical-relative:page;mso-width-percent:0;mso-height-percent:0;mso-width-relative:page;mso-height-relative:margin;v-text-anchor:top" o:gfxdata="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" filled="f" stroked="f" strokeweight=".5pt">
+                  <v:shape id="Casella di testo 34" o:spid="_x0000_s1055" type="#_x0000_t202" style="position:absolute;margin-left:243pt;margin-top:147.75pt;width:297.55pt;height:63.75pt;z-index:251662336;visibility:visible;mso-wrap-style:square;mso-width-percent:0;mso-height-percent:0;mso-wrap-distance-left:9pt;mso-wrap-distance-top:0;mso-wrap-distance-right:9pt;mso-wrap-distance-bottom:0;mso-position-horizontal:absolute;mso-position-horizontal-relative:page;mso-position-vertical:absolute;mso-position-vertical-relative:page;mso-width-percent:0;mso-height-percent:0;mso-width-relative:page;mso-height-relative:margin;v-text-anchor:top" o:gfxdata="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" filled="f" stroked="f" strokeweight=".5pt">
                     <v:textbox inset="0,0,0,0">
                       <w:txbxContent>
                         <w:p>
@@ -3873,7 +3870,6 @@
                               <w:dataBinding w:prefixMappings="xmlns:ns0='http://purl.org/dc/elements/1.1/' xmlns:ns1='http://schemas.openxmlformats.org/package/2006/metadata/core-properties' " w:xpath="/ns1:coreProperties[1]/ns0:subject[1]" w:storeItemID="{6C3C8BC8-F283-45AE-878A-BAB7291924A1}"/>
                               <w:text/>
                             </w:sdtPr>
-                            <w:sdtEndPr/>
                             <w:sdtContent>
                               <w:r>
                                 <w:rPr>
@@ -4046,7 +4042,7 @@
               </mc:Choice>
               <mc:Fallback>
                 <w:pict>
-                  <v:shape w14:anchorId="05D6C9C3" id="Casella di testo 2" o:spid="_x0000_s1056" type="#_x0000_t202" style="position:absolute;margin-left:157.1pt;margin-top:220.5pt;width:322.2pt;height:120.75pt;z-index:251664384;visibility:visible;mso-wrap-style:square;mso-width-percent:0;mso-height-percent:0;mso-wrap-distance-left:9pt;mso-wrap-distance-top:3.6pt;mso-wrap-distance-right:9pt;mso-wrap-distance-bottom:3.6pt;mso-position-horizontal:absolute;mso-position-horizontal-relative:margin;mso-position-vertical:absolute;mso-position-vertical-relative:text;mso-width-percent:0;mso-height-percent:0;mso-width-relative:margin;mso-height-relative:margin;v-text-anchor:top" o:gfxdata="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">
+                  <v:shape w14:anchorId="05D6C9C3" id="Casella di testo 2" o:spid="_x0000_s1056" type="#_x0000_t202" style="position:absolute;margin-left:157.1pt;margin-top:220.5pt;width:322.2pt;height:120.75pt;z-index:251664384;visibility:visible;mso-wrap-style:square;mso-width-percent:0;mso-height-percent:0;mso-wrap-distance-left:9pt;mso-wrap-distance-top:3.6pt;mso-wrap-distance-right:9pt;mso-wrap-distance-bottom:3.6pt;mso-position-horizontal:absolute;mso-position-horizontal-relative:margin;mso-position-vertical:absolute;mso-position-vertical-relative:text;mso-width-percent:0;mso-height-percent:0;mso-width-relative:margin;mso-height-relative:margin;v-text-anchor:top" o:gfxdata="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">
                     <v:textbox>
                       <w:txbxContent>
                         <w:p>
@@ -4289,6 +4285,58 @@
                 <w:szCs w:val="24"/>
               </w:rPr>
             </w:pPr>
+            <w:r>
+              <w:rPr>
+                <w:sz w:val="24"/>
+                <w:szCs w:val="24"/>
+              </w:rPr>
+              <w:t>TesterAutovelox: questa è la classe principale e si occupa di richiamare i metodi delle varie classi e di operare le funzioni dei server.</w:t>
+            </w:r>
+          </w:p>
+          <w:p>
+            <w:pPr>
+              <w:rPr>
+                <w:sz w:val="24"/>
+                <w:szCs w:val="24"/>
+              </w:rPr>
+            </w:pPr>
+          </w:p>
+          <w:p>
+            <w:pPr>
+              <w:rPr>
+                <w:sz w:val="24"/>
+                <w:szCs w:val="24"/>
+              </w:rPr>
+            </w:pPr>
+            <w:r>
+              <w:rPr>
+                <w:sz w:val="24"/>
+                <w:szCs w:val="24"/>
+              </w:rPr>
+              <w:t xml:space="preserve">Classe autovelox: </w:t>
+            </w:r>
+            <w:r>
+              <w:rPr>
+                <w:sz w:val="24"/>
+                <w:szCs w:val="24"/>
+              </w:rPr>
+              <w:t>questa classe si occupa di contenere le informazioni di ogni autovelox, ad esempio, la regione il comune il nome la data ecc…</w:t>
+            </w:r>
+          </w:p>
+          <w:p>
+            <w:pPr>
+              <w:rPr>
+                <w:sz w:val="24"/>
+                <w:szCs w:val="24"/>
+              </w:rPr>
+            </w:pPr>
+            <w:r>
+              <w:rPr>
+                <w:sz w:val="24"/>
+                <w:szCs w:val="24"/>
+              </w:rPr>
+              <w:t>Contiene inoltre un toString che permette di stampare le informazioni di ogni autovelox;</w:t>
+            </w:r>
           </w:p>
         </w:tc>
       </w:tr>
@@ -4878,7 +4926,7 @@
 </file>
 
 <file path=word/endnotes.xml><?xml version="1.0" encoding="utf-8"?>
-<w:endnotes xmlns:wpc="http://schemas.microsoft.com/office/word/2010/wordprocessingCanvas" xmlns:cx="http://schemas.microsoft.com/office/drawing/2014/chartex" xmlns:cx1="http://schemas.microsoft.com/office/drawing/2015/9/8/chartex" xmlns:cx2="http://schemas.microsoft.com/office/drawing/2015/10/21/chartex" xmlns:cx3="http://schemas.microsoft.com/office/drawing/2016/5/9/chartex" xmlns:cx4="http://schemas.microsoft.com/office/drawing/2016/5/10/chartex" xmlns:cx5="http://schemas.microsoft.com/office/drawing/2016/5/11/chartex" xmlns:cx6="http://schemas.microsoft.com/office/drawing/2016/5/12/chartex" xmlns:cx7="http://schemas.microsoft.com/office/drawing/2016/5/13/chartex" xmlns:cx8="http://schemas.microsoft.com/office/drawing/2016/5/14/chartex" xmlns:mc="http://schemas.openxmlformats.org/markup-compatibility/2006" xmlns:aink="http://schemas.microsoft.com/office/drawing/2016/ink" xmlns:am3d="http://schemas.microsoft.com/office/drawing/2017/model3d" xmlns:o="urn:schemas-microsoft-com:office:office" xmlns:r="http://schemas.openxmlformats.org/officeDocument/2006/relationships" xmlns:m="http://schemas.openxmlformats.org/officeDocument/2006/math" xmlns:v="urn:schemas-microsoft-com:vml" xmlns:wp14="http://schemas.microsoft.com/office/word/2010/wordprocessingDrawing" xmlns:wp="http://schemas.openxmlformats.org/drawingml/2006/wordprocessingDrawing" xmlns:w10="urn:schemas-microsoft-com:office:word" xmlns:w="http://schemas.openxmlformats.org/wordprocessingml/2006/main" xmlns:w14="http://schemas.microsoft.com/office/word/2010/wordml" xmlns:w15="http://schemas.microsoft.com/office/word/2012/wordml" xmlns:w16cex="http://schemas.microsoft.com/office/word/2018/wordml/cex" xmlns:w16cid="http://schemas.microsoft.com/office/word/2016/wordml/cid" xmlns:w16="http://schemas.microsoft.com/office/word/2018/wordml" xmlns:w16sdtdh="http://schemas.microsoft.com/office/word/2020/wordml/sdtdatahash" xmlns:w16se="http://schemas.microsoft.com/office/word/2015/wordml/symex" xmlns:wpg="http://schemas.microsoft.com/office/word/2010/wordprocessingGroup" xmlns:wpi="http://schemas.microsoft.com/office/word/2010/wordprocessingInk" xmlns:wne="http://schemas.microsoft.com/office/word/2006/wordml" xmlns:wps="http://schemas.microsoft.com/office/word/2010/wordprocessingShape" mc:Ignorable="w14 w15 w16se w16cid w16 w16cex w16sdtdh wp14">
+<w:endnotes xmlns:wpc="http://schemas.microsoft.com/office/word/2010/wordprocessingCanvas" xmlns:cx="http://schemas.microsoft.com/office/drawing/2014/chartex" xmlns:cx1="http://schemas.microsoft.com/office/drawing/2015/9/8/chartex" xmlns:cx2="http://schemas.microsoft.com/office/drawing/2015/10/21/chartex" xmlns:cx3="http://schemas.microsoft.com/office/drawing/2016/5/9/chartex" xmlns:cx4="http://schemas.microsoft.com/office/drawing/2016/5/10/chartex" xmlns:cx5="http://schemas.microsoft.com/office/drawing/2016/5/11/chartex" xmlns:cx6="http://schemas.microsoft.com/office/drawing/2016/5/12/chartex" xmlns:cx7="http://schemas.microsoft.com/office/drawing/2016/5/13/chartex" xmlns:cx8="http://schemas.microsoft.com/office/drawing/2016/5/14/chartex" xmlns:mc="http://schemas.openxmlformats.org/markup-compatibility/2006" xmlns:aink="http://schemas.microsoft.com/office/drawing/2016/ink" xmlns:am3d="http://schemas.microsoft.com/office/drawing/2017/model3d" xmlns:o="urn:schemas-microsoft-com:office:office" xmlns:oel="http://schemas.microsoft.com/office/2019/extlst" xmlns:r="http://schemas.openxmlformats.org/officeDocument/2006/relationships" xmlns:m="http://schemas.openxmlformats.org/officeDocument/2006/math" xmlns:v="urn:schemas-microsoft-com:vml" xmlns:wp14="http://schemas.microsoft.com/office/word/2010/wordprocessingDrawing" xmlns:wp="http://schemas.openxmlformats.org/drawingml/2006/wordprocessingDrawing" xmlns:w10="urn:schemas-microsoft-com:office:word" xmlns:w="http://schemas.openxmlformats.org/wordprocessingml/2006/main" xmlns:w14="http://schemas.microsoft.com/office/word/2010/wordml" xmlns:w15="http://schemas.microsoft.com/office/word/2012/wordml" xmlns:w16cex="http://schemas.microsoft.com/office/word/2018/wordml/cex" xmlns:w16cid="http://schemas.microsoft.com/office/word/2016/wordml/cid" xmlns:w16="http://schemas.microsoft.com/office/word/2018/wordml" xmlns:w16du="http://schemas.microsoft.com/office/word/2023/wordml/word16du" xmlns:w16sdtdh="http://schemas.microsoft.com/office/word/2020/wordml/sdtdatahash" xmlns:w16sdtfl="http://schemas.microsoft.com/office/word/2024/wordml/sdtformatlock" xmlns:w16se="http://schemas.microsoft.com/office/word/2015/wordml/symex" xmlns:wpg="http://schemas.microsoft.com/office/word/2010/wordprocessingGroup" xmlns:wpi="http://schemas.microsoft.com/office/word/2010/wordprocessingInk" xmlns:wne="http://schemas.microsoft.com/office/word/2006/wordml" xmlns:wps="http://schemas.microsoft.com/office/word/2010/wordprocessingShape" mc:Ignorable="w14 w15 w16se w16cid w16 w16cex w16sdtdh w16sdtfl w16du wp14">
   <w:endnote w:type="separator" w:id="-1">
     <w:p>
       <w:pPr>
@@ -4903,7 +4951,7 @@
 </file>
 
 <file path=word/footer1.xml><?xml version="1.0" encoding="utf-8"?>
-<w:ftr xmlns:wpc="http://schemas.microsoft.com/office/word/2010/wordprocessingCanvas" xmlns:cx="http://schemas.microsoft.com/office/drawing/2014/chartex" xmlns:cx1="http://schemas.microsoft.com/office/drawing/2015/9/8/chartex" xmlns:cx2="http://schemas.microsoft.com/office/drawing/2015/10/21/chartex" xmlns:cx3="http://schemas.microsoft.com/office/drawing/2016/5/9/chartex" xmlns:cx4="http://schemas.microsoft.com/office/drawing/2016/5/10/chartex" xmlns:cx5="http://schemas.microsoft.com/office/drawing/2016/5/11/chartex" xmlns:cx6="http://schemas.microsoft.com/office/drawing/2016/5/12/chartex" xmlns:cx7="http://schemas.microsoft.com/office/drawing/2016/5/13/chartex" xmlns:cx8="http://schemas.microsoft.com/office/drawing/2016/5/14/chartex" xmlns:mc="http://schemas.openxmlformats.org/markup-compatibility/2006" xmlns:aink="http://schemas.microsoft.com/office/drawing/2016/ink" xmlns:am3d="http://schemas.microsoft.com/office/drawing/2017/model3d" xmlns:o="urn:schemas-microsoft-com:office:office" xmlns:r="http://schemas.openxmlformats.org/officeDocument/2006/relationships" xmlns:m="http://schemas.openxmlformats.org/officeDocument/2006/math" xmlns:v="urn:schemas-microsoft-com:vml" xmlns:wp14="http://schemas.microsoft.com/office/word/2010/wordprocessingDrawing" xmlns:wp="http://schemas.openxmlformats.org/drawingml/2006/wordprocessingDrawing" xmlns:w10="urn:schemas-microsoft-com:office:word" xmlns:w="http://schemas.openxmlformats.org/wordprocessingml/2006/main" xmlns:w14="http://schemas.microsoft.com/office/word/2010/wordml" xmlns:w15="http://schemas.microsoft.com/office/word/2012/wordml" xmlns:w16cex="http://schemas.microsoft.com/office/word/2018/wordml/cex" xmlns:w16cid="http://schemas.microsoft.com/office/word/2016/wordml/cid" xmlns:w16="http://schemas.microsoft.com/office/word/2018/wordml" xmlns:w16sdtdh="http://schemas.microsoft.com/office/word/2020/wordml/sdtdatahash" xmlns:w16se="http://schemas.microsoft.com/office/word/2015/wordml/symex" xmlns:wpg="http://schemas.microsoft.com/office/word/2010/wordprocessingGroup" xmlns:wpi="http://schemas.microsoft.com/office/word/2010/wordprocessingInk" xmlns:wne="http://schemas.microsoft.com/office/word/2006/wordml" xmlns:wps="http://schemas.microsoft.com/office/word/2010/wordprocessingShape" mc:Ignorable="w14 w15 w16se w16cid w16 w16cex w16sdtdh wp14">
+<w:ftr xmlns:wpc="http://schemas.microsoft.com/office/word/2010/wordprocessingCanvas" xmlns:cx="http://schemas.microsoft.com/office/drawing/2014/chartex" xmlns:cx1="http://schemas.microsoft.com/office/drawing/2015/9/8/chartex" xmlns:cx2="http://schemas.microsoft.com/office/drawing/2015/10/21/chartex" xmlns:cx3="http://schemas.microsoft.com/office/drawing/2016/5/9/chartex" xmlns:cx4="http://schemas.microsoft.com/office/drawing/2016/5/10/chartex" xmlns:cx5="http://schemas.microsoft.com/office/drawing/2016/5/11/chartex" xmlns:cx6="http://schemas.microsoft.com/office/drawing/2016/5/12/chartex" xmlns:cx7="http://schemas.microsoft.com/office/drawing/2016/5/13/chartex" xmlns:cx8="http://schemas.microsoft.com/office/drawing/2016/5/14/chartex" xmlns:mc="http://schemas.openxmlformats.org/markup-compatibility/2006" xmlns:aink="http://schemas.microsoft.com/office/drawing/2016/ink" xmlns:am3d="http://schemas.microsoft.com/office/drawing/2017/model3d" xmlns:o="urn:schemas-microsoft-com:office:office" xmlns:oel="http://schemas.microsoft.com/office/2019/extlst" xmlns:r="http://schemas.openxmlformats.org/officeDocument/2006/relationships" xmlns:m="http://schemas.openxmlformats.org/officeDocument/2006/math" xmlns:v="urn:schemas-microsoft-com:vml" xmlns:wp14="http://schemas.microsoft.com/office/word/2010/wordprocessingDrawing" xmlns:wp="http://schemas.openxmlformats.org/drawingml/2006/wordprocessingDrawing" xmlns:w10="urn:schemas-microsoft-com:office:word" xmlns:w="http://schemas.openxmlformats.org/wordprocessingml/2006/main" xmlns:w14="http://schemas.microsoft.com/office/word/2010/wordml" xmlns:w15="http://schemas.microsoft.com/office/word/2012/wordml" xmlns:w16cex="http://schemas.microsoft.com/office/word/2018/wordml/cex" xmlns:w16cid="http://schemas.microsoft.com/office/word/2016/wordml/cid" xmlns:w16="http://schemas.microsoft.com/office/word/2018/wordml" xmlns:w16du="http://schemas.microsoft.com/office/word/2023/wordml/word16du" xmlns:w16sdtdh="http://schemas.microsoft.com/office/word/2020/wordml/sdtdatahash" xmlns:w16sdtfl="http://schemas.microsoft.com/office/word/2024/wordml/sdtformatlock" xmlns:w16se="http://schemas.microsoft.com/office/word/2015/wordml/symex" xmlns:wpg="http://schemas.microsoft.com/office/word/2010/wordprocessingGroup" xmlns:wpi="http://schemas.microsoft.com/office/word/2010/wordprocessingInk" xmlns:wne="http://schemas.microsoft.com/office/word/2006/wordml" xmlns:wps="http://schemas.microsoft.com/office/word/2010/wordprocessingShape" mc:Ignorable="w14 w15 w16se w16cid w16 w16cex w16sdtdh w16sdtfl w16du wp14">
   <w:sdt>
     <w:sdtPr>
       <w:id w:val="168377464"/>
@@ -4912,7 +4960,6 @@
         <w:docPartUnique/>
       </w:docPartObj>
     </w:sdtPr>
-    <w:sdtEndPr/>
     <w:sdtContent>
       <w:p>
         <w:pPr>
@@ -4949,7 +4996,7 @@
 </file>
 
 <file path=word/footnotes.xml><?xml version="1.0" encoding="utf-8"?>
-<w:footnotes xmlns:wpc="http://schemas.microsoft.com/office/word/2010/wordprocessingCanvas" xmlns:cx="http://schemas.microsoft.com/office/drawing/2014/chartex" xmlns:cx1="http://schemas.microsoft.com/office/drawing/2015/9/8/chartex" xmlns:cx2="http://schemas.microsoft.com/office/drawing/2015/10/21/chartex" xmlns:cx3="http://schemas.microsoft.com/office/drawing/2016/5/9/chartex" xmlns:cx4="http://schemas.microsoft.com/office/drawing/2016/5/10/chartex" xmlns:cx5="http://schemas.microsoft.com/office/drawing/2016/5/11/chartex" xmlns:cx6="http://schemas.microsoft.com/office/drawing/2016/5/12/chartex" xmlns:cx7="http://schemas.microsoft.com/office/drawing/2016/5/13/chartex" xmlns:cx8="http://schemas.microsoft.com/office/drawing/2016/5/14/chartex" xmlns:mc="http://schemas.openxmlformats.org/markup-compatibility/2006" xmlns:aink="http://schemas.microsoft.com/office/drawing/2016/ink" xmlns:am3d="http://schemas.microsoft.com/office/drawing/2017/model3d" xmlns:o="urn:schemas-microsoft-com:office:office" xmlns:r="http://schemas.openxmlformats.org/officeDocument/2006/relationships" xmlns:m="http://schemas.openxmlformats.org/officeDocument/2006/math" xmlns:v="urn:schemas-microsoft-com:vml" xmlns:wp14="http://schemas.microsoft.com/office/word/2010/wordprocessingDrawing" xmlns:wp="http://schemas.openxmlformats.org/drawingml/2006/wordprocessingDrawing" xmlns:w10="urn:schemas-microsoft-com:office:word" xmlns:w="http://schemas.openxmlformats.org/wordprocessingml/2006/main" xmlns:w14="http://schemas.microsoft.com/office/word/2010/wordml" xmlns:w15="http://schemas.microsoft.com/office/word/2012/wordml" xmlns:w16cex="http://schemas.microsoft.com/office/word/2018/wordml/cex" xmlns:w16cid="http://schemas.microsoft.com/office/word/2016/wordml/cid" xmlns:w16="http://schemas.microsoft.com/office/word/2018/wordml" xmlns:w16sdtdh="http://schemas.microsoft.com/office/word/2020/wordml/sdtdatahash" xmlns:w16se="http://schemas.microsoft.com/office/word/2015/wordml/symex" xmlns:wpg="http://schemas.microsoft.com/office/word/2010/wordprocessingGroup" xmlns:wpi="http://schemas.microsoft.com/office/word/2010/wordprocessingInk" xmlns:wne="http://schemas.microsoft.com/office/word/2006/wordml" xmlns:wps="http://schemas.microsoft.com/office/word/2010/wordprocessingShape" mc:Ignorable="w14 w15 w16se w16cid w16 w16cex w16sdtdh wp14">
+<w:footnotes xmlns:wpc="http://schemas.microsoft.com/office/word/2010/wordprocessingCanvas" xmlns:cx="http://schemas.microsoft.com/office/drawing/2014/chartex" xmlns:cx1="http://schemas.microsoft.com/office/drawing/2015/9/8/chartex" xmlns:cx2="http://schemas.microsoft.com/office/drawing/2015/10/21/chartex" xmlns:cx3="http://schemas.microsoft.com/office/drawing/2016/5/9/chartex" xmlns:cx4="http://schemas.microsoft.com/office/drawing/2016/5/10/chartex" xmlns:cx5="http://schemas.microsoft.com/office/drawing/2016/5/11/chartex" xmlns:cx6="http://schemas.microsoft.com/office/drawing/2016/5/12/chartex" xmlns:cx7="http://schemas.microsoft.com/office/drawing/2016/5/13/chartex" xmlns:cx8="http://schemas.microsoft.com/office/drawing/2016/5/14/chartex" xmlns:mc="http://schemas.openxmlformats.org/markup-compatibility/2006" xmlns:aink="http://schemas.microsoft.com/office/drawing/2016/ink" xmlns:am3d="http://schemas.microsoft.com/office/drawing/2017/model3d" xmlns:o="urn:schemas-microsoft-com:office:office" xmlns:oel="http://schemas.microsoft.com/office/2019/extlst" xmlns:r="http://schemas.openxmlformats.org/officeDocument/2006/relationships" xmlns:m="http://schemas.openxmlformats.org/officeDocument/2006/math" xmlns:v="urn:schemas-microsoft-com:vml" xmlns:wp14="http://schemas.microsoft.com/office/word/2010/wordprocessingDrawing" xmlns:wp="http://schemas.openxmlformats.org/drawingml/2006/wordprocessingDrawing" xmlns:w10="urn:schemas-microsoft-com:office:word" xmlns:w="http://schemas.openxmlformats.org/wordprocessingml/2006/main" xmlns:w14="http://schemas.microsoft.com/office/word/2010/wordml" xmlns:w15="http://schemas.microsoft.com/office/word/2012/wordml" xmlns:w16cex="http://schemas.microsoft.com/office/word/2018/wordml/cex" xmlns:w16cid="http://schemas.microsoft.com/office/word/2016/wordml/cid" xmlns:w16="http://schemas.microsoft.com/office/word/2018/wordml" xmlns:w16du="http://schemas.microsoft.com/office/word/2023/wordml/word16du" xmlns:w16sdtdh="http://schemas.microsoft.com/office/word/2020/wordml/sdtdatahash" xmlns:w16sdtfl="http://schemas.microsoft.com/office/word/2024/wordml/sdtformatlock" xmlns:w16se="http://schemas.microsoft.com/office/word/2015/wordml/symex" xmlns:wpg="http://schemas.microsoft.com/office/word/2010/wordprocessingGroup" xmlns:wpi="http://schemas.microsoft.com/office/word/2010/wordprocessingInk" xmlns:wne="http://schemas.microsoft.com/office/word/2006/wordml" xmlns:wps="http://schemas.microsoft.com/office/word/2010/wordprocessingShape" mc:Ignorable="w14 w15 w16se w16cid w16 w16cex w16sdtdh w16sdtfl w16du wp14">
   <w:footnote w:type="separator" w:id="-1">
     <w:p>
       <w:pPr>
@@ -4974,7 +5021,7 @@
 </file>
 
 <file path=word/header1.xml><?xml version="1.0" encoding="utf-8"?>
-<w:hdr xmlns:wpc="http://schemas.microsoft.com/office/word/2010/wordprocessingCanvas" xmlns:cx="http://schemas.microsoft.com/office/drawing/2014/chartex" xmlns:cx1="http://schemas.microsoft.com/office/drawing/2015/9/8/chartex" xmlns:cx2="http://schemas.microsoft.com/office/drawing/2015/10/21/chartex" xmlns:cx3="http://schemas.microsoft.com/office/drawing/2016/5/9/chartex" xmlns:cx4="http://schemas.microsoft.com/office/drawing/2016/5/10/chartex" xmlns:cx5="http://schemas.microsoft.com/office/drawing/2016/5/11/chartex" xmlns:cx6="http://schemas.microsoft.com/office/drawing/2016/5/12/chartex" xmlns:cx7="http://schemas.microsoft.com/office/drawing/2016/5/13/chartex" xmlns:cx8="http://schemas.microsoft.com/office/drawing/2016/5/14/chartex" xmlns:mc="http://schemas.openxmlformats.org/markup-compatibility/2006" xmlns:aink="http://schemas.microsoft.com/office/drawing/2016/ink" xmlns:am3d="http://schemas.microsoft.com/office/drawing/2017/model3d" xmlns:o="urn:schemas-microsoft-com:office:office" xmlns:r="http://schemas.openxmlformats.org/officeDocument/2006/relationships" xmlns:m="http://schemas.openxmlformats.org/officeDocument/2006/math" xmlns:v="urn:schemas-microsoft-com:vml" xmlns:wp14="http://schemas.microsoft.com/office/word/2010/wordprocessingDrawing" xmlns:wp="http://schemas.openxmlformats.org/drawingml/2006/wordprocessingDrawing" xmlns:w10="urn:schemas-microsoft-com:office:word" xmlns:w="http://schemas.openxmlformats.org/wordprocessingml/2006/main" xmlns:w14="http://schemas.microsoft.com/office/word/2010/wordml" xmlns:w15="http://schemas.microsoft.com/office/word/2012/wordml" xmlns:w16cex="http://schemas.microsoft.com/office/word/2018/wordml/cex" xmlns:w16cid="http://schemas.microsoft.com/office/word/2016/wordml/cid" xmlns:w16="http://schemas.microsoft.com/office/word/2018/wordml" xmlns:w16sdtdh="http://schemas.microsoft.com/office/word/2020/wordml/sdtdatahash" xmlns:w16se="http://schemas.microsoft.com/office/word/2015/wordml/symex" xmlns:wpg="http://schemas.microsoft.com/office/word/2010/wordprocessingGroup" xmlns:wpi="http://schemas.microsoft.com/office/word/2010/wordprocessingInk" xmlns:wne="http://schemas.microsoft.com/office/word/2006/wordml" xmlns:wps="http://schemas.microsoft.com/office/word/2010/wordprocessingShape" mc:Ignorable="w14 w15 w16se w16cid w16 w16cex w16sdtdh wp14">
+<w:hdr xmlns:wpc="http://schemas.microsoft.com/office/word/2010/wordprocessingCanvas" xmlns:cx="http://schemas.microsoft.com/office/drawing/2014/chartex" xmlns:cx1="http://schemas.microsoft.com/office/drawing/2015/9/8/chartex" xmlns:cx2="http://schemas.microsoft.com/office/drawing/2015/10/21/chartex" xmlns:cx3="http://schemas.microsoft.com/office/drawing/2016/5/9/chartex" xmlns:cx4="http://schemas.microsoft.com/office/drawing/2016/5/10/chartex" xmlns:cx5="http://schemas.microsoft.com/office/drawing/2016/5/11/chartex" xmlns:cx6="http://schemas.microsoft.com/office/drawing/2016/5/12/chartex" xmlns:cx7="http://schemas.microsoft.com/office/drawing/2016/5/13/chartex" xmlns:cx8="http://schemas.microsoft.com/office/drawing/2016/5/14/chartex" xmlns:mc="http://schemas.openxmlformats.org/markup-compatibility/2006" xmlns:aink="http://schemas.microsoft.com/office/drawing/2016/ink" xmlns:am3d="http://schemas.microsoft.com/office/drawing/2017/model3d" xmlns:o="urn:schemas-microsoft-com:office:office" xmlns:oel="http://schemas.microsoft.com/office/2019/extlst" xmlns:r="http://schemas.openxmlformats.org/officeDocument/2006/relationships" xmlns:m="http://schemas.openxmlformats.org/officeDocument/2006/math" xmlns:v="urn:schemas-microsoft-com:vml" xmlns:wp14="http://schemas.microsoft.com/office/word/2010/wordprocessingDrawing" xmlns:wp="http://schemas.openxmlformats.org/drawingml/2006/wordprocessingDrawing" xmlns:w10="urn:schemas-microsoft-com:office:word" xmlns:w="http://schemas.openxmlformats.org/wordprocessingml/2006/main" xmlns:w14="http://schemas.microsoft.com/office/word/2010/wordml" xmlns:w15="http://schemas.microsoft.com/office/word/2012/wordml" xmlns:w16cex="http://schemas.microsoft.com/office/word/2018/wordml/cex" xmlns:w16cid="http://schemas.microsoft.com/office/word/2016/wordml/cid" xmlns:w16="http://schemas.microsoft.com/office/word/2018/wordml" xmlns:w16du="http://schemas.microsoft.com/office/word/2023/wordml/word16du" xmlns:w16sdtdh="http://schemas.microsoft.com/office/word/2020/wordml/sdtdatahash" xmlns:w16sdtfl="http://schemas.microsoft.com/office/word/2024/wordml/sdtformatlock" xmlns:w16se="http://schemas.microsoft.com/office/word/2015/wordml/symex" xmlns:wpg="http://schemas.microsoft.com/office/word/2010/wordprocessingGroup" xmlns:wpi="http://schemas.microsoft.com/office/word/2010/wordprocessingInk" xmlns:wne="http://schemas.microsoft.com/office/word/2006/wordml" xmlns:wps="http://schemas.microsoft.com/office/word/2010/wordprocessingShape" mc:Ignorable="w14 w15 w16se w16cid w16 w16cex w16sdtdh w16sdtfl w16du wp14">
   <w:p>
     <w:pPr>
       <w:pStyle w:val="Intestazione"/>
@@ -5058,7 +5105,6 @@
                             <w:dataBinding w:prefixMappings="xmlns:ns0='http://purl.org/dc/elements/1.1/' xmlns:ns1='http://schemas.openxmlformats.org/package/2006/metadata/core-properties' " w:xpath="/ns1:coreProperties[1]/ns0:title[1]" w:storeItemID="{6C3C8BC8-F283-45AE-878A-BAB7291924A1}"/>
                             <w:text/>
                           </w:sdtPr>
-                          <w:sdtEndPr/>
                           <w:sdtContent>
                             <w:p>
                               <w:pPr>
@@ -5101,7 +5147,7 @@
         </mc:Choice>
         <mc:Fallback>
           <w:pict>
-            <v:rect w14:anchorId="20476EA3" id="Rettangolo 197" o:spid="_x0000_s1057" style="position:absolute;margin-left:0;margin-top:0;width:468.5pt;height:21.3pt;z-index:-251657216;visibility:visible;mso-wrap-style:square;mso-width-percent:1000;mso-height-percent:27;mso-top-percent:45;mso-wrap-distance-left:9.35pt;mso-wrap-distance-top:0;mso-wrap-distance-right:9.35pt;mso-wrap-distance-bottom:0;mso-position-horizontal:center;mso-position-horizontal-relative:margin;mso-position-vertical-relative:page;mso-width-percent:1000;mso-height-percent:27;mso-top-percent:45;mso-width-relative:margin;mso-height-relative:page;v-text-anchor:middle" o:gfxdata="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" o:allowoverlap="f" fillcolor="#5b9bd5 [3204]" stroked="f" strokeweight="1pt">
+            <v:rect w14:anchorId="20476EA3" id="Rettangolo 197" o:spid="_x0000_s1057" style="position:absolute;margin-left:0;margin-top:0;width:468.5pt;height:21.3pt;z-index:-251657216;visibility:visible;mso-wrap-style:square;mso-width-percent:1000;mso-height-percent:27;mso-top-percent:45;mso-wrap-distance-left:9.35pt;mso-wrap-distance-top:0;mso-wrap-distance-right:9.35pt;mso-wrap-distance-bottom:0;mso-position-horizontal:center;mso-position-horizontal-relative:margin;mso-position-vertical-relative:page;mso-width-percent:1000;mso-height-percent:27;mso-top-percent:45;mso-width-relative:margin;mso-height-relative:page;v-text-anchor:middle" o:gfxdata="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" o:allowoverlap="f" fillcolor="#5b9bd5 [3204]" stroked="f" strokeweight="1pt">
               <v:textbox style="mso-fit-shape-to-text:t">
                 <w:txbxContent>
                   <w:sdt>
@@ -5116,7 +5162,6 @@
                       <w:dataBinding w:prefixMappings="xmlns:ns0='http://purl.org/dc/elements/1.1/' xmlns:ns1='http://schemas.openxmlformats.org/package/2006/metadata/core-properties' " w:xpath="/ns1:coreProperties[1]/ns0:title[1]" w:storeItemID="{6C3C8BC8-F283-45AE-878A-BAB7291924A1}"/>
                       <w:text/>
                     </w:sdtPr>
-                    <w:sdtEndPr/>
                     <w:sdtContent>
                       <w:p>
                         <w:pPr>
@@ -5150,7 +5195,7 @@
 </file>
 
 <file path=word/numbering.xml><?xml version="1.0" encoding="utf-8"?>
-<w:numbering xmlns:wpc="http://schemas.microsoft.com/office/word/2010/wordprocessingCanvas" xmlns:cx="http://schemas.microsoft.com/office/drawing/2014/chartex" xmlns:cx1="http://schemas.microsoft.com/office/drawing/2015/9/8/chartex" xmlns:cx2="http://schemas.microsoft.com/office/drawing/2015/10/21/chartex" xmlns:cx3="http://schemas.microsoft.com/office/drawing/2016/5/9/chartex" xmlns:cx4="http://schemas.microsoft.com/office/drawing/2016/5/10/chartex" xmlns:cx5="http://schemas.microsoft.com/office/drawing/2016/5/11/chartex" xmlns:cx6="http://schemas.microsoft.com/office/drawing/2016/5/12/chartex" xmlns:cx7="http://schemas.microsoft.com/office/drawing/2016/5/13/chartex" xmlns:cx8="http://schemas.microsoft.com/office/drawing/2016/5/14/chartex" xmlns:mc="http://schemas.openxmlformats.org/markup-compatibility/2006" xmlns:aink="http://schemas.microsoft.com/office/drawing/2016/ink" xmlns:am3d="http://schemas.microsoft.com/office/drawing/2017/model3d" xmlns:o="urn:schemas-microsoft-com:office:office" xmlns:r="http://schemas.openxmlformats.org/officeDocument/2006/relationships" xmlns:m="http://schemas.openxmlformats.org/officeDocument/2006/math" xmlns:v="urn:schemas-microsoft-com:vml" xmlns:wp14="http://schemas.microsoft.com/office/word/2010/wordprocessingDrawing" xmlns:wp="http://schemas.openxmlformats.org/drawingml/2006/wordprocessingDrawing" xmlns:w10="urn:schemas-microsoft-com:office:word" xmlns:w="http://schemas.openxmlformats.org/wordprocessingml/2006/main" xmlns:w14="http://schemas.microsoft.com/office/word/2010/wordml" xmlns:w15="http://schemas.microsoft.com/office/word/2012/wordml" xmlns:w16cex="http://schemas.microsoft.com/office/word/2018/wordml/cex" xmlns:w16cid="http://schemas.microsoft.com/office/word/2016/wordml/cid" xmlns:w16="http://schemas.microsoft.com/office/word/2018/wordml" xmlns:w16sdtdh="http://schemas.microsoft.com/office/word/2020/wordml/sdtdatahash" xmlns:w16se="http://schemas.microsoft.com/office/word/2015/wordml/symex" xmlns:wpg="http://schemas.microsoft.com/office/word/2010/wordprocessingGroup" xmlns:wpi="http://schemas.microsoft.com/office/word/2010/wordprocessingInk" xmlns:wne="http://schemas.microsoft.com/office/word/2006/wordml" xmlns:wps="http://schemas.microsoft.com/office/word/2010/wordprocessingShape" mc:Ignorable="w14 w15 w16se w16cid w16 w16cex w16sdtdh wp14">
+<w:numbering xmlns:wpc="http://schemas.microsoft.com/office/word/2010/wordprocessingCanvas" xmlns:cx="http://schemas.microsoft.com/office/drawing/2014/chartex" xmlns:cx1="http://schemas.microsoft.com/office/drawing/2015/9/8/chartex" xmlns:cx2="http://schemas.microsoft.com/office/drawing/2015/10/21/chartex" xmlns:cx3="http://schemas.microsoft.com/office/drawing/2016/5/9/chartex" xmlns:cx4="http://schemas.microsoft.com/office/drawing/2016/5/10/chartex" xmlns:cx5="http://schemas.microsoft.com/office/drawing/2016/5/11/chartex" xmlns:cx6="http://schemas.microsoft.com/office/drawing/2016/5/12/chartex" xmlns:cx7="http://schemas.microsoft.com/office/drawing/2016/5/13/chartex" xmlns:cx8="http://schemas.microsoft.com/office/drawing/2016/5/14/chartex" xmlns:mc="http://schemas.openxmlformats.org/markup-compatibility/2006" xmlns:aink="http://schemas.microsoft.com/office/drawing/2016/ink" xmlns:am3d="http://schemas.microsoft.com/office/drawing/2017/model3d" xmlns:o="urn:schemas-microsoft-com:office:office" xmlns:oel="http://schemas.microsoft.com/office/2019/extlst" xmlns:r="http://schemas.openxmlformats.org/officeDocument/2006/relationships" xmlns:m="http://schemas.openxmlformats.org/officeDocument/2006/math" xmlns:v="urn:schemas-microsoft-com:vml" xmlns:wp14="http://schemas.microsoft.com/office/word/2010/wordprocessingDrawing" xmlns:wp="http://schemas.openxmlformats.org/drawingml/2006/wordprocessingDrawing" xmlns:w10="urn:schemas-microsoft-com:office:word" xmlns:w="http://schemas.openxmlformats.org/wordprocessingml/2006/main" xmlns:w14="http://schemas.microsoft.com/office/word/2010/wordml" xmlns:w15="http://schemas.microsoft.com/office/word/2012/wordml" xmlns:w16cex="http://schemas.microsoft.com/office/word/2018/wordml/cex" xmlns:w16cid="http://schemas.microsoft.com/office/word/2016/wordml/cid" xmlns:w16="http://schemas.microsoft.com/office/word/2018/wordml" xmlns:w16du="http://schemas.microsoft.com/office/word/2023/wordml/word16du" xmlns:w16sdtdh="http://schemas.microsoft.com/office/word/2020/wordml/sdtdatahash" xmlns:w16sdtfl="http://schemas.microsoft.com/office/word/2024/wordml/sdtformatlock" xmlns:w16se="http://schemas.microsoft.com/office/word/2015/wordml/symex" xmlns:wpg="http://schemas.microsoft.com/office/word/2010/wordprocessingGroup" xmlns:wpi="http://schemas.microsoft.com/office/word/2010/wordprocessingInk" xmlns:wne="http://schemas.microsoft.com/office/word/2006/wordml" xmlns:wps="http://schemas.microsoft.com/office/word/2010/wordprocessingShape" mc:Ignorable="w14 w15 w16se w16cid w16 w16cex w16sdtdh w16sdtfl w16du wp14">
   <w:abstractNum w:abstractNumId="0" w15:restartNumberingAfterBreak="0">
     <w:nsid w:val="061D3E28"/>
     <w:multiLevelType w:val="hybridMultilevel"/>
@@ -5377,17 +5422,17 @@
       </w:rPr>
     </w:lvl>
   </w:abstractNum>
-  <w:num w:numId="1">
+  <w:num w:numId="1" w16cid:durableId="598634707">
     <w:abstractNumId w:val="1"/>
   </w:num>
-  <w:num w:numId="2">
+  <w:num w:numId="2" w16cid:durableId="899245188">
     <w:abstractNumId w:val="0"/>
   </w:num>
 </w:numbering>
 </file>
 
 <file path=word/styles.xml><?xml version="1.0" encoding="utf-8"?>
-<w:styles xmlns:mc="http://schemas.openxmlformats.org/markup-compatibility/2006" xmlns:r="http://schemas.openxmlformats.org/officeDocument/2006/relationships" xmlns:w="http://schemas.openxmlformats.org/wordprocessingml/2006/main" xmlns:w14="http://schemas.microsoft.com/office/word/2010/wordml" xmlns:w15="http://schemas.microsoft.com/office/word/2012/wordml" xmlns:w16cex="http://schemas.microsoft.com/office/word/2018/wordml/cex" xmlns:w16cid="http://schemas.microsoft.com/office/word/2016/wordml/cid" xmlns:w16="http://schemas.microsoft.com/office/word/2018/wordml" xmlns:w16sdtdh="http://schemas.microsoft.com/office/word/2020/wordml/sdtdatahash" xmlns:w16se="http://schemas.microsoft.com/office/word/2015/wordml/symex" mc:Ignorable="w14 w15 w16se w16cid w16 w16cex w16sdtdh">
+<w:styles xmlns:mc="http://schemas.openxmlformats.org/markup-compatibility/2006" xmlns:r="http://schemas.openxmlformats.org/officeDocument/2006/relationships" xmlns:w="http://schemas.openxmlformats.org/wordprocessingml/2006/main" xmlns:w14="http://schemas.microsoft.com/office/word/2010/wordml" xmlns:w15="http://schemas.microsoft.com/office/word/2012/wordml" xmlns:w16cex="http://schemas.microsoft.com/office/word/2018/wordml/cex" xmlns:w16cid="http://schemas.microsoft.com/office/word/2016/wordml/cid" xmlns:w16="http://schemas.microsoft.com/office/word/2018/wordml" xmlns:w16du="http://schemas.microsoft.com/office/word/2023/wordml/word16du" xmlns:w16sdtdh="http://schemas.microsoft.com/office/word/2020/wordml/sdtdatahash" xmlns:w16sdtfl="http://schemas.microsoft.com/office/word/2024/wordml/sdtformatlock" xmlns:w16se="http://schemas.microsoft.com/office/word/2015/wordml/symex" mc:Ignorable="w14 w15 w16se w16cid w16 w16cex w16sdtdh w16sdtfl w16du">
   <w:docDefaults>
     <w:rPrDefault>
       <w:rPr>
@@ -6023,7 +6068,7 @@
 </file>
 
 <file path=word/glossary/document.xml><?xml version="1.0" encoding="utf-8"?>
-<w:glossaryDocument xmlns:wpc="http://schemas.microsoft.com/office/word/2010/wordprocessingCanvas" xmlns:cx="http://schemas.microsoft.com/office/drawing/2014/chartex" xmlns:cx1="http://schemas.microsoft.com/office/drawing/2015/9/8/chartex" xmlns:cx2="http://schemas.microsoft.com/office/drawing/2015/10/21/chartex" xmlns:cx3="http://schemas.microsoft.com/office/drawing/2016/5/9/chartex" xmlns:cx4="http://schemas.microsoft.com/office/drawing/2016/5/10/chartex" xmlns:cx5="http://schemas.microsoft.com/office/drawing/2016/5/11/chartex" xmlns:cx6="http://schemas.microsoft.com/office/drawing/2016/5/12/chartex" xmlns:cx7="http://schemas.microsoft.com/office/drawing/2016/5/13/chartex" xmlns:cx8="http://schemas.microsoft.com/office/drawing/2016/5/14/chartex" xmlns:mc="http://schemas.openxmlformats.org/markup-compatibility/2006" xmlns:aink="http://schemas.microsoft.com/office/drawing/2016/ink" xmlns:am3d="http://schemas.microsoft.com/office/drawing/2017/model3d" xmlns:o="urn:schemas-microsoft-com:office:office" xmlns:r="http://schemas.openxmlformats.org/officeDocument/2006/relationships" xmlns:m="http://schemas.openxmlformats.org/officeDocument/2006/math" xmlns:v="urn:schemas-microsoft-com:vml" xmlns:wp14="http://schemas.microsoft.com/office/word/2010/wordprocessingDrawing" xmlns:wp="http://schemas.openxmlformats.org/drawingml/2006/wordprocessingDrawing" xmlns:w10="urn:schemas-microsoft-com:office:word" xmlns:w="http://schemas.openxmlformats.org/wordprocessingml/2006/main" xmlns:w14="http://schemas.microsoft.com/office/word/2010/wordml" xmlns:w15="http://schemas.microsoft.com/office/word/2012/wordml" xmlns:w16cex="http://schemas.microsoft.com/office/word/2018/wordml/cex" xmlns:w16cid="http://schemas.microsoft.com/office/word/2016/wordml/cid" xmlns:w16="http://schemas.microsoft.com/office/word/2018/wordml" xmlns:w16sdtdh="http://schemas.microsoft.com/office/word/2020/wordml/sdtdatahash" xmlns:w16se="http://schemas.microsoft.com/office/word/2015/wordml/symex" xmlns:wpg="http://schemas.microsoft.com/office/word/2010/wordprocessingGroup" xmlns:wpi="http://schemas.microsoft.com/office/word/2010/wordprocessingInk" xmlns:wne="http://schemas.microsoft.com/office/word/2006/wordml" xmlns:wps="http://schemas.microsoft.com/office/word/2010/wordprocessingShape" mc:Ignorable="w14 w15 w16se w16cid w16 w16cex w16sdtdh wp14">
+<w:glossaryDocument xmlns:wpc="http://schemas.microsoft.com/office/word/2010/wordprocessingCanvas" xmlns:cx="http://schemas.microsoft.com/office/drawing/2014/chartex" xmlns:cx1="http://schemas.microsoft.com/office/drawing/2015/9/8/chartex" xmlns:cx2="http://schemas.microsoft.com/office/drawing/2015/10/21/chartex" xmlns:cx3="http://schemas.microsoft.com/office/drawing/2016/5/9/chartex" xmlns:cx4="http://schemas.microsoft.com/office/drawing/2016/5/10/chartex" xmlns:cx5="http://schemas.microsoft.com/office/drawing/2016/5/11/chartex" xmlns:cx6="http://schemas.microsoft.com/office/drawing/2016/5/12/chartex" xmlns:cx7="http://schemas.microsoft.com/office/drawing/2016/5/13/chartex" xmlns:cx8="http://schemas.microsoft.com/office/drawing/2016/5/14/chartex" xmlns:mc="http://schemas.openxmlformats.org/markup-compatibility/2006" xmlns:aink="http://schemas.microsoft.com/office/drawing/2016/ink" xmlns:am3d="http://schemas.microsoft.com/office/drawing/2017/model3d" xmlns:o="urn:schemas-microsoft-com:office:office" xmlns:oel="http://schemas.microsoft.com/office/2019/extlst" xmlns:r="http://schemas.openxmlformats.org/officeDocument/2006/relationships" xmlns:m="http://schemas.openxmlformats.org/officeDocument/2006/math" xmlns:v="urn:schemas-microsoft-com:vml" xmlns:wp14="http://schemas.microsoft.com/office/word/2010/wordprocessingDrawing" xmlns:wp="http://schemas.openxmlformats.org/drawingml/2006/wordprocessingDrawing" xmlns:w10="urn:schemas-microsoft-com:office:word" xmlns:w="http://schemas.openxmlformats.org/wordprocessingml/2006/main" xmlns:w14="http://schemas.microsoft.com/office/word/2010/wordml" xmlns:w15="http://schemas.microsoft.com/office/word/2012/wordml" xmlns:w16cex="http://schemas.microsoft.com/office/word/2018/wordml/cex" xmlns:w16cid="http://schemas.microsoft.com/office/word/2016/wordml/cid" xmlns:w16="http://schemas.microsoft.com/office/word/2018/wordml" xmlns:w16du="http://schemas.microsoft.com/office/word/2023/wordml/word16du" xmlns:w16sdtdh="http://schemas.microsoft.com/office/word/2020/wordml/sdtdatahash" xmlns:w16sdtfl="http://schemas.microsoft.com/office/word/2024/wordml/sdtformatlock" xmlns:w16se="http://schemas.microsoft.com/office/word/2015/wordml/symex" xmlns:wpg="http://schemas.microsoft.com/office/word/2010/wordprocessingGroup" xmlns:wpi="http://schemas.microsoft.com/office/word/2010/wordprocessingInk" xmlns:wne="http://schemas.microsoft.com/office/word/2006/wordml" xmlns:wps="http://schemas.microsoft.com/office/word/2010/wordprocessingShape" mc:Ignorable="w14 w15 w16se w16cid w16 w16cex w16sdtdh w16sdtfl w16du wp14">
   <w:docParts>
     <w:docPart>
       <w:docPartPr>
@@ -6061,7 +6106,7 @@
 </file>
 
 <file path=word/glossary/fontTable.xml><?xml version="1.0" encoding="utf-8"?>
-<w:fonts xmlns:mc="http://schemas.openxmlformats.org/markup-compatibility/2006" xmlns:r="http://schemas.openxmlformats.org/officeDocument/2006/relationships" xmlns:w="http://schemas.openxmlformats.org/wordprocessingml/2006/main" xmlns:w14="http://schemas.microsoft.com/office/word/2010/wordml" xmlns:w15="http://schemas.microsoft.com/office/word/2012/wordml" xmlns:w16cex="http://schemas.microsoft.com/office/word/2018/wordml/cex" xmlns:w16cid="http://schemas.microsoft.com/office/word/2016/wordml/cid" xmlns:w16="http://schemas.microsoft.com/office/word/2018/wordml" xmlns:w16sdtdh="http://schemas.microsoft.com/office/word/2020/wordml/sdtdatahash" xmlns:w16se="http://schemas.microsoft.com/office/word/2015/wordml/symex" mc:Ignorable="w14 w15 w16se w16cid w16 w16cex w16sdtdh">
+<w:fonts xmlns:mc="http://schemas.openxmlformats.org/markup-compatibility/2006" xmlns:r="http://schemas.openxmlformats.org/officeDocument/2006/relationships" xmlns:w="http://schemas.openxmlformats.org/wordprocessingml/2006/main" xmlns:w14="http://schemas.microsoft.com/office/word/2010/wordml" xmlns:w15="http://schemas.microsoft.com/office/word/2012/wordml" xmlns:w16cex="http://schemas.microsoft.com/office/word/2018/wordml/cex" xmlns:w16cid="http://schemas.microsoft.com/office/word/2016/wordml/cid" xmlns:w16="http://schemas.microsoft.com/office/word/2018/wordml" xmlns:w16du="http://schemas.microsoft.com/office/word/2023/wordml/word16du" xmlns:w16sdtdh="http://schemas.microsoft.com/office/word/2020/wordml/sdtdatahash" xmlns:w16sdtfl="http://schemas.microsoft.com/office/word/2024/wordml/sdtformatlock" xmlns:w16se="http://schemas.microsoft.com/office/word/2015/wordml/symex" mc:Ignorable="w14 w15 w16se w16cid w16 w16cex w16sdtdh w16sdtfl w16du">
   <w:font w:name="Symbol">
     <w:panose1 w:val="05050102010706020507"/>
     <w:charset w:val="02"/>
@@ -6111,11 +6156,23 @@
     <w:pitch w:val="variable"/>
     <w:sig w:usb0="E4002EFF" w:usb1="C200247B" w:usb2="00000009" w:usb3="00000000" w:csb0="000001FF" w:csb1="00000000"/>
   </w:font>
+  <w:font w:name="Aptos">
+    <w:charset w:val="00"/>
+    <w:family w:val="swiss"/>
+    <w:pitch w:val="variable"/>
+    <w:sig w:usb0="20000287" w:usb1="00000003" w:usb2="00000000" w:usb3="00000000" w:csb0="0000019F" w:csb1="00000000"/>
+  </w:font>
+  <w:font w:name="Aptos Display">
+    <w:charset w:val="00"/>
+    <w:family w:val="swiss"/>
+    <w:pitch w:val="variable"/>
+    <w:sig w:usb0="20000287" w:usb1="00000003" w:usb2="00000000" w:usb3="00000000" w:csb0="0000019F" w:csb1="00000000"/>
+  </w:font>
 </w:fonts>
 </file>
 
 <file path=word/glossary/settings.xml><?xml version="1.0" encoding="utf-8"?>
-<w:settings xmlns:mc="http://schemas.openxmlformats.org/markup-compatibility/2006" xmlns:o="urn:schemas-microsoft-com:office:office" xmlns:r="http://schemas.openxmlformats.org/officeDocument/2006/relationships" xmlns:m="http://schemas.openxmlformats.org/officeDocument/2006/math" xmlns:v="urn:schemas-microsoft-com:vml" xmlns:w10="urn:schemas-microsoft-com:office:word" xmlns:w="http://schemas.openxmlformats.org/wordprocessingml/2006/main" xmlns:w14="http://schemas.microsoft.com/office/word/2010/wordml" xmlns:w15="http://schemas.microsoft.com/office/word/2012/wordml" xmlns:w16cex="http://schemas.microsoft.com/office/word/2018/wordml/cex" xmlns:w16cid="http://schemas.microsoft.com/office/word/2016/wordml/cid" xmlns:w16="http://schemas.microsoft.com/office/word/2018/wordml" xmlns:w16sdtdh="http://schemas.microsoft.com/office/word/2020/wordml/sdtdatahash" xmlns:w16se="http://schemas.microsoft.com/office/word/2015/wordml/symex" xmlns:sl="http://schemas.openxmlformats.org/schemaLibrary/2006/main" mc:Ignorable="w14 w15 w16se w16cid w16 w16cex w16sdtdh">
+<w:settings xmlns:mc="http://schemas.openxmlformats.org/markup-compatibility/2006" xmlns:o="urn:schemas-microsoft-com:office:office" xmlns:r="http://schemas.openxmlformats.org/officeDocument/2006/relationships" xmlns:m="http://schemas.openxmlformats.org/officeDocument/2006/math" xmlns:v="urn:schemas-microsoft-com:vml" xmlns:w10="urn:schemas-microsoft-com:office:word" xmlns:w="http://schemas.openxmlformats.org/wordprocessingml/2006/main" xmlns:w14="http://schemas.microsoft.com/office/word/2010/wordml" xmlns:w15="http://schemas.microsoft.com/office/word/2012/wordml" xmlns:w16cex="http://schemas.microsoft.com/office/word/2018/wordml/cex" xmlns:w16cid="http://schemas.microsoft.com/office/word/2016/wordml/cid" xmlns:w16="http://schemas.microsoft.com/office/word/2018/wordml" xmlns:w16du="http://schemas.microsoft.com/office/word/2023/wordml/word16du" xmlns:w16sdtdh="http://schemas.microsoft.com/office/word/2020/wordml/sdtdatahash" xmlns:w16sdtfl="http://schemas.microsoft.com/office/word/2024/wordml/sdtformatlock" xmlns:w16se="http://schemas.microsoft.com/office/word/2015/wordml/symex" xmlns:sl="http://schemas.openxmlformats.org/schemaLibrary/2006/main" mc:Ignorable="w14 w15 w16se w16cid w16 w16cex w16sdtdh w16sdtfl w16du">
   <w:view w:val="normal"/>
   <w:defaultTabStop w:val="708"/>
   <w:hyphenationZone w:val="283"/>
@@ -6134,6 +6191,8 @@
     <w:rsid w:val="00326B6D"/>
     <w:rsid w:val="005F24BA"/>
     <w:rsid w:val="00BE3BCC"/>
+    <w:rsid w:val="00BF345C"/>
+    <w:rsid w:val="00D86F35"/>
   </w:rsids>
   <m:mathPr>
     <m:mathFont m:val="Cambria Math"/>
@@ -6157,7 +6216,7 @@
 </file>
 
 <file path=word/glossary/styles.xml><?xml version="1.0" encoding="utf-8"?>
-<w:styles xmlns:mc="http://schemas.openxmlformats.org/markup-compatibility/2006" xmlns:r="http://schemas.openxmlformats.org/officeDocument/2006/relationships" xmlns:w="http://schemas.openxmlformats.org/wordprocessingml/2006/main" xmlns:w14="http://schemas.microsoft.com/office/word/2010/wordml" xmlns:w15="http://schemas.microsoft.com/office/word/2012/wordml" xmlns:w16cex="http://schemas.microsoft.com/office/word/2018/wordml/cex" xmlns:w16cid="http://schemas.microsoft.com/office/word/2016/wordml/cid" xmlns:w16="http://schemas.microsoft.com/office/word/2018/wordml" xmlns:w16sdtdh="http://schemas.microsoft.com/office/word/2020/wordml/sdtdatahash" xmlns:w16se="http://schemas.microsoft.com/office/word/2015/wordml/symex" mc:Ignorable="w14 w15 w16se w16cid w16 w16cex w16sdtdh">
+<w:styles xmlns:mc="http://schemas.openxmlformats.org/markup-compatibility/2006" xmlns:r="http://schemas.openxmlformats.org/officeDocument/2006/relationships" xmlns:w="http://schemas.openxmlformats.org/wordprocessingml/2006/main" xmlns:w14="http://schemas.microsoft.com/office/word/2010/wordml" xmlns:w15="http://schemas.microsoft.com/office/word/2012/wordml" xmlns:w16cex="http://schemas.microsoft.com/office/word/2018/wordml/cex" xmlns:w16cid="http://schemas.microsoft.com/office/word/2016/wordml/cid" xmlns:w16="http://schemas.microsoft.com/office/word/2018/wordml" xmlns:w16du="http://schemas.microsoft.com/office/word/2023/wordml/word16du" xmlns:w16sdtdh="http://schemas.microsoft.com/office/word/2020/wordml/sdtdatahash" xmlns:w16sdtfl="http://schemas.microsoft.com/office/word/2024/wordml/sdtformatlock" xmlns:w16se="http://schemas.microsoft.com/office/word/2015/wordml/symex" mc:Ignorable="w14 w15 w16se w16cid w16 w16cex w16sdtdh w16sdtfl w16du">
   <w:docDefaults>
     <w:rPrDefault>
       <w:rPr>
@@ -6594,37 +6653,14 @@
       <w:color w:val="808080"/>
     </w:rPr>
   </w:style>
-  <w:style w:type="paragraph" w:customStyle="1" w:styleId="1B652EF246D346DA95CDC680400C7D2A">
-    <w:name w:val="1B652EF246D346DA95CDC680400C7D2A"/>
-  </w:style>
-  <w:style w:type="paragraph" w:customStyle="1" w:styleId="FBFDE8E8678B4F73BB9B67D20E07831E">
-    <w:name w:val="FBFDE8E8678B4F73BB9B67D20E07831E"/>
-  </w:style>
-  <w:style w:type="paragraph" w:customStyle="1" w:styleId="E50EFCE42D8B437489C3DD0062A88C67">
-    <w:name w:val="E50EFCE42D8B437489C3DD0062A88C67"/>
-  </w:style>
-  <w:style w:type="paragraph" w:customStyle="1" w:styleId="EB4D478960B34667A6094E185471B334">
-    <w:name w:val="EB4D478960B34667A6094E185471B334"/>
-  </w:style>
-  <w:style w:type="paragraph" w:customStyle="1" w:styleId="C87DBBDDB8E344E2953FD10DFC68B556">
-    <w:name w:val="C87DBBDDB8E344E2953FD10DFC68B556"/>
-  </w:style>
   <w:style w:type="paragraph" w:customStyle="1" w:styleId="DAA24C5AA61D4B2FAC100502AC0DCDF4">
     <w:name w:val="DAA24C5AA61D4B2FAC100502AC0DCDF4"/>
-  </w:style>
-  <w:style w:type="paragraph" w:customStyle="1" w:styleId="C2B96081884F407BB9BA3DB13153948A">
-    <w:name w:val="C2B96081884F407BB9BA3DB13153948A"/>
-    <w:rsid w:val="005F24BA"/>
-  </w:style>
-  <w:style w:type="paragraph" w:customStyle="1" w:styleId="4F77CBDA093642BC87154ADBB38043CF">
-    <w:name w:val="4F77CBDA093642BC87154ADBB38043CF"/>
-    <w:rsid w:val="005F24BA"/>
   </w:style>
 </w:styles>
 </file>
 
 <file path=word/glossary/webSettings.xml><?xml version="1.0" encoding="utf-8"?>
-<w:webSettings xmlns:mc="http://schemas.openxmlformats.org/markup-compatibility/2006" xmlns:r="http://schemas.openxmlformats.org/officeDocument/2006/relationships" xmlns:w="http://schemas.openxmlformats.org/wordprocessingml/2006/main" xmlns:w14="http://schemas.microsoft.com/office/word/2010/wordml" xmlns:w15="http://schemas.microsoft.com/office/word/2012/wordml" xmlns:w16cex="http://schemas.microsoft.com/office/word/2018/wordml/cex" xmlns:w16cid="http://schemas.microsoft.com/office/word/2016/wordml/cid" xmlns:w16="http://schemas.microsoft.com/office/word/2018/wordml" xmlns:w16sdtdh="http://schemas.microsoft.com/office/word/2020/wordml/sdtdatahash" xmlns:w16se="http://schemas.microsoft.com/office/word/2015/wordml/symex" mc:Ignorable="w14 w15 w16se w16cid w16 w16cex w16sdtdh">
+<w:webSettings xmlns:mc="http://schemas.openxmlformats.org/markup-compatibility/2006" xmlns:r="http://schemas.openxmlformats.org/officeDocument/2006/relationships" xmlns:w="http://schemas.openxmlformats.org/wordprocessingml/2006/main" xmlns:w14="http://schemas.microsoft.com/office/word/2010/wordml" xmlns:w15="http://schemas.microsoft.com/office/word/2012/wordml" xmlns:w16cex="http://schemas.microsoft.com/office/word/2018/wordml/cex" xmlns:w16cid="http://schemas.microsoft.com/office/word/2016/wordml/cid" xmlns:w16="http://schemas.microsoft.com/office/word/2018/wordml" xmlns:w16du="http://schemas.microsoft.com/office/word/2023/wordml/word16du" xmlns:w16sdtdh="http://schemas.microsoft.com/office/word/2020/wordml/sdtdatahash" xmlns:w16sdtfl="http://schemas.microsoft.com/office/word/2024/wordml/sdtformatlock" xmlns:w16se="http://schemas.microsoft.com/office/word/2015/wordml/symex" mc:Ignorable="w14 w15 w16se w16cid w16 w16cex w16sdtdh w16sdtfl w16du">
   <w:optimizeForBrowser/>
   <w:allowPNG/>
 </w:webSettings>
@@ -6903,15 +6939,18 @@
 </file>
 
 <file path=customXml/item2.xml><?xml version="1.0" encoding="utf-8"?>
-<?mso-contentType ?>
-<FormTemplates xmlns="http://schemas.microsoft.com/sharepoint/v3/contenttype/forms">
-  <Display>DocumentLibraryForm</Display>
-  <Edit>DocumentLibraryForm</Edit>
-  <New>DocumentLibraryForm</New>
-</FormTemplates>
+<p:properties xmlns:p="http://schemas.microsoft.com/office/2006/metadata/properties" xmlns:xsi="http://www.w3.org/2001/XMLSchema-instance" xmlns:pc="http://schemas.microsoft.com/office/infopath/2007/PartnerControls">
+  <documentManagement>
+    <_activity xmlns="0b9532c9-1e24-469a-832f-3278c74fab6b" xsi:nil="true"/>
+  </documentManagement>
+</p:properties>
 </file>
 
 <file path=customXml/item3.xml><?xml version="1.0" encoding="utf-8"?>
+<b:Sources xmlns:b="http://schemas.openxmlformats.org/officeDocument/2006/bibliography" xmlns="http://schemas.openxmlformats.org/officeDocument/2006/bibliography" SelectedStyle="\APASixthEditionOfficeOnline.xsl" StyleName="APA" Version="6"/>
+</file>
+
+<file path=customXml/item4.xml><?xml version="1.0" encoding="utf-8"?>
 <ct:contentTypeSchema xmlns:ct="http://schemas.microsoft.com/office/2006/metadata/contentType" xmlns:ma="http://schemas.microsoft.com/office/2006/metadata/properties/metaAttributes" ct:_="" ma:_="" ma:contentTypeName="Documento" ma:contentTypeID="0x010100F73838D4B7842D42BB734E0D1005856A" ma:contentTypeVersion="13" ma:contentTypeDescription="Creare un nuovo documento." ma:contentTypeScope="" ma:versionID="bd17359d994b2800bc6b229e241fddfa">
   <xsd:schema xmlns:xsd="http://www.w3.org/2001/XMLSchema" xmlns:xs="http://www.w3.org/2001/XMLSchema" xmlns:p="http://schemas.microsoft.com/office/2006/metadata/properties" xmlns:ns3="0b9532c9-1e24-469a-832f-3278c74fab6b" xmlns:ns4="3a15e6af-edf4-4a69-b856-39593768b579" targetNamespace="http://schemas.microsoft.com/office/2006/metadata/properties" ma:root="true" ma:fieldsID="6ac6e9d3bbbab8f1dbdcca136c4980a2" ns3:_="" ns4:_="">
     <xsd:import namespace="0b9532c9-1e24-469a-832f-3278c74fab6b"/>
@@ -7132,16 +7171,13 @@
 </ct:contentTypeSchema>
 </file>
 
-<file path=customXml/item4.xml><?xml version="1.0" encoding="utf-8"?>
-<b:Sources xmlns:b="http://schemas.openxmlformats.org/officeDocument/2006/bibliography" xmlns="http://schemas.openxmlformats.org/officeDocument/2006/bibliography" SelectedStyle="\APASixthEditionOfficeOnline.xsl" StyleName="APA" Version="6"/>
-</file>
-
 <file path=customXml/item5.xml><?xml version="1.0" encoding="utf-8"?>
-<p:properties xmlns:p="http://schemas.microsoft.com/office/2006/metadata/properties" xmlns:xsi="http://www.w3.org/2001/XMLSchema-instance" xmlns:pc="http://schemas.microsoft.com/office/infopath/2007/PartnerControls">
-  <documentManagement>
-    <_activity xmlns="0b9532c9-1e24-469a-832f-3278c74fab6b" xsi:nil="true"/>
-  </documentManagement>
-</p:properties>
+<?mso-contentType ?>
+<FormTemplates xmlns="http://schemas.microsoft.com/sharepoint/v3/contenttype/forms">
+  <Display>DocumentLibraryForm</Display>
+  <Edit>DocumentLibraryForm</Edit>
+  <New>DocumentLibraryForm</New>
+</FormTemplates>
 </file>
 
 <file path=customXml/itemProps1.xml><?xml version="1.0" encoding="utf-8"?>
@@ -7153,14 +7189,24 @@
 </file>
 
 <file path=customXml/itemProps2.xml><?xml version="1.0" encoding="utf-8"?>
-<ds:datastoreItem xmlns:ds="http://schemas.openxmlformats.org/officeDocument/2006/customXml" ds:itemID="{9F2C9777-03A9-4B14-97C7-4E4A30E1481E}">
+<ds:datastoreItem xmlns:ds="http://schemas.openxmlformats.org/officeDocument/2006/customXml" ds:itemID="{D4F77D8F-721E-4BB1-A571-22A0CF696178}">
   <ds:schemaRefs>
-    <ds:schemaRef ds:uri="http://schemas.microsoft.com/sharepoint/v3/contenttype/forms"/>
+    <ds:schemaRef ds:uri="http://schemas.microsoft.com/office/2006/metadata/properties"/>
+    <ds:schemaRef ds:uri="http://schemas.microsoft.com/office/infopath/2007/PartnerControls"/>
+    <ds:schemaRef ds:uri="0b9532c9-1e24-469a-832f-3278c74fab6b"/>
   </ds:schemaRefs>
 </ds:datastoreItem>
 </file>
 
 <file path=customXml/itemProps3.xml><?xml version="1.0" encoding="utf-8"?>
+<ds:datastoreItem xmlns:ds="http://schemas.openxmlformats.org/officeDocument/2006/customXml" ds:itemID="{40EEBCA7-855A-4262-8E9D-6532002A3A4B}">
+  <ds:schemaRefs>
+    <ds:schemaRef ds:uri="http://schemas.openxmlformats.org/officeDocument/2006/bibliography"/>
+  </ds:schemaRefs>
+</ds:datastoreItem>
+</file>
+
+<file path=customXml/itemProps4.xml><?xml version="1.0" encoding="utf-8"?>
 <ds:datastoreItem xmlns:ds="http://schemas.openxmlformats.org/officeDocument/2006/customXml" ds:itemID="{7496675B-915E-4EDA-8604-3BF6DA0F2F41}">
   <ds:schemaRefs>
     <ds:schemaRef ds:uri="http://schemas.microsoft.com/office/2006/metadata/contentType"/>
@@ -7179,20 +7225,10 @@
 </ds:datastoreItem>
 </file>
 
-<file path=customXml/itemProps4.xml><?xml version="1.0" encoding="utf-8"?>
-<ds:datastoreItem xmlns:ds="http://schemas.openxmlformats.org/officeDocument/2006/customXml" ds:itemID="{40EEBCA7-855A-4262-8E9D-6532002A3A4B}">
+<file path=customXml/itemProps5.xml><?xml version="1.0" encoding="utf-8"?>
+<ds:datastoreItem xmlns:ds="http://schemas.openxmlformats.org/officeDocument/2006/customXml" ds:itemID="{9F2C9777-03A9-4B14-97C7-4E4A30E1481E}">
   <ds:schemaRefs>
-    <ds:schemaRef ds:uri="http://schemas.openxmlformats.org/officeDocument/2006/bibliography"/>
-  </ds:schemaRefs>
-</ds:datastoreItem>
-</file>
-
-<file path=customXml/itemProps5.xml><?xml version="1.0" encoding="utf-8"?>
-<ds:datastoreItem xmlns:ds="http://schemas.openxmlformats.org/officeDocument/2006/customXml" ds:itemID="{D4F77D8F-721E-4BB1-A571-22A0CF696178}">
-  <ds:schemaRefs>
-    <ds:schemaRef ds:uri="http://schemas.microsoft.com/office/2006/metadata/properties"/>
-    <ds:schemaRef ds:uri="http://schemas.microsoft.com/office/infopath/2007/PartnerControls"/>
-    <ds:schemaRef ds:uri="0b9532c9-1e24-469a-832f-3278c74fab6b"/>
+    <ds:schemaRef ds:uri="http://schemas.microsoft.com/sharepoint/v3/contenttype/forms"/>
   </ds:schemaRefs>
 </ds:datastoreItem>
 </file>
</xml_diff>

<commit_message>
Modifica nella relazione, aggiunta elenco comandi, aggiunta elenco metodi e completamento dell'elenco classi. Aggiuntala gestione degli errori di comunicazione nel progetto
</commit_message>
<xml_diff>
--- a/ProgettoAutovelox.docx
+++ b/ProgettoAutovelox.docx
@@ -161,6 +161,7 @@
                                       <w:calendar w:val="gregorian"/>
                                     </w:date>
                                   </w:sdtPr>
+                                  <w:sdtEndPr/>
                                   <w:sdtContent>
                                     <w:p>
                                       <w:pPr>
@@ -3476,6 +3477,7 @@
                                 <w:calendar w:val="gregorian"/>
                               </w:date>
                             </w:sdtPr>
+                            <w:sdtEndPr/>
                             <w:sdtContent>
                               <w:p>
                                 <w:pPr>
@@ -3748,6 +3750,7 @@
                                     <w:dataBinding w:prefixMappings="xmlns:ns0='http://purl.org/dc/elements/1.1/' xmlns:ns1='http://schemas.openxmlformats.org/package/2006/metadata/core-properties' " w:xpath="/ns1:coreProperties[1]/ns0:subject[1]" w:storeItemID="{6C3C8BC8-F283-45AE-878A-BAB7291924A1}"/>
                                     <w:text/>
                                   </w:sdtPr>
+                                  <w:sdtEndPr/>
                                   <w:sdtContent>
                                     <w:r>
                                       <w:rPr>
@@ -3870,6 +3873,7 @@
                               <w:dataBinding w:prefixMappings="xmlns:ns0='http://purl.org/dc/elements/1.1/' xmlns:ns1='http://schemas.openxmlformats.org/package/2006/metadata/core-properties' " w:xpath="/ns1:coreProperties[1]/ns0:subject[1]" w:storeItemID="{6C3C8BC8-F283-45AE-878A-BAB7291924A1}"/>
                               <w:text/>
                             </w:sdtPr>
+                            <w:sdtEndPr/>
                             <w:sdtContent>
                               <w:r>
                                 <w:rPr>
@@ -4208,6 +4212,205 @@
                 <w:szCs w:val="24"/>
               </w:rPr>
             </w:pPr>
+            <w:r>
+              <w:rPr>
+                <w:b/>
+                <w:bCs/>
+                <w:sz w:val="24"/>
+                <w:szCs w:val="24"/>
+              </w:rPr>
+              <w:t>MOSTRA_TUTTO</w:t>
+            </w:r>
+            <w:r>
+              <w:rPr>
+                <w:sz w:val="24"/>
+                <w:szCs w:val="24"/>
+              </w:rPr>
+              <w:t>: questo comando, digitato sul terminale, permette di mostrare tutte le informazioni presenti nel file CSV.</w:t>
+            </w:r>
+          </w:p>
+          <w:p>
+            <w:pPr>
+              <w:rPr>
+                <w:sz w:val="24"/>
+                <w:szCs w:val="24"/>
+              </w:rPr>
+            </w:pPr>
+          </w:p>
+          <w:p>
+            <w:pPr>
+              <w:rPr>
+                <w:sz w:val="24"/>
+                <w:szCs w:val="24"/>
+              </w:rPr>
+            </w:pPr>
+            <w:r>
+              <w:rPr>
+                <w:b/>
+                <w:bCs/>
+                <w:sz w:val="24"/>
+                <w:szCs w:val="24"/>
+              </w:rPr>
+              <w:t>RIGA</w:t>
+            </w:r>
+            <w:r>
+              <w:rPr>
+                <w:b/>
+                <w:bCs/>
+                <w:sz w:val="24"/>
+                <w:szCs w:val="24"/>
+              </w:rPr>
+              <w:t xml:space="preserve">: </w:t>
+            </w:r>
+            <w:r>
+              <w:rPr>
+                <w:sz w:val="24"/>
+                <w:szCs w:val="24"/>
+              </w:rPr>
+              <w:t>seguit</w:t>
+            </w:r>
+            <w:r>
+              <w:rPr>
+                <w:sz w:val="24"/>
+                <w:szCs w:val="24"/>
+              </w:rPr>
+              <w:t>o</w:t>
+            </w:r>
+            <w:r>
+              <w:rPr>
+                <w:sz w:val="24"/>
+                <w:szCs w:val="24"/>
+              </w:rPr>
+              <w:t xml:space="preserve"> da un valore numerico compreso tra 1 e 1556, se digitato stampa all’utente la riga corrispondente al valore numerico scelto.</w:t>
+            </w:r>
+          </w:p>
+          <w:p>
+            <w:pPr>
+              <w:rPr>
+                <w:sz w:val="24"/>
+                <w:szCs w:val="24"/>
+              </w:rPr>
+            </w:pPr>
+          </w:p>
+          <w:p>
+            <w:pPr>
+              <w:rPr>
+                <w:sz w:val="24"/>
+                <w:szCs w:val="24"/>
+              </w:rPr>
+            </w:pPr>
+            <w:r>
+              <w:rPr>
+                <w:b/>
+                <w:bCs/>
+                <w:sz w:val="24"/>
+                <w:szCs w:val="24"/>
+              </w:rPr>
+              <w:t xml:space="preserve">COLONNA: </w:t>
+            </w:r>
+            <w:r>
+              <w:rPr>
+                <w:sz w:val="24"/>
+                <w:szCs w:val="24"/>
+              </w:rPr>
+              <w:t>seguito da un valore numerico compreso tra 1 e 9, se digitato stampa all’utente la colonna corrispondente al valore numerico digitato.</w:t>
+            </w:r>
+          </w:p>
+          <w:p>
+            <w:pPr>
+              <w:rPr>
+                <w:sz w:val="24"/>
+                <w:szCs w:val="24"/>
+              </w:rPr>
+            </w:pPr>
+          </w:p>
+          <w:p>
+            <w:pPr>
+              <w:rPr>
+                <w:sz w:val="24"/>
+                <w:szCs w:val="24"/>
+              </w:rPr>
+            </w:pPr>
+            <w:r>
+              <w:rPr>
+                <w:b/>
+                <w:bCs/>
+                <w:sz w:val="24"/>
+                <w:szCs w:val="24"/>
+              </w:rPr>
+              <w:t>CERCA_ID</w:t>
+            </w:r>
+            <w:r>
+              <w:rPr>
+                <w:b/>
+                <w:bCs/>
+                <w:sz w:val="24"/>
+                <w:szCs w:val="24"/>
+              </w:rPr>
+              <w:t xml:space="preserve">: </w:t>
+            </w:r>
+            <w:r>
+              <w:rPr>
+                <w:sz w:val="24"/>
+                <w:szCs w:val="24"/>
+              </w:rPr>
+              <w:t xml:space="preserve">seguito da un valore numerico composto da 9 cifre (es: </w:t>
+            </w:r>
+            <w:r>
+              <w:rPr>
+                <w:sz w:val="24"/>
+                <w:szCs w:val="24"/>
+              </w:rPr>
+              <w:t>474673274</w:t>
+            </w:r>
+            <w:r>
+              <w:rPr>
+                <w:sz w:val="24"/>
+                <w:szCs w:val="24"/>
+              </w:rPr>
+              <w:t>), permette all’utente di svolgere una ricerca specifica basata sull’identificatore dell’autovelox corrispondente.</w:t>
+            </w:r>
+          </w:p>
+          <w:p>
+            <w:pPr>
+              <w:rPr>
+                <w:sz w:val="24"/>
+                <w:szCs w:val="24"/>
+              </w:rPr>
+            </w:pPr>
+          </w:p>
+          <w:p>
+            <w:pPr>
+              <w:rPr>
+                <w:sz w:val="24"/>
+                <w:szCs w:val="24"/>
+              </w:rPr>
+            </w:pPr>
+            <w:r>
+              <w:rPr>
+                <w:b/>
+                <w:bCs/>
+                <w:sz w:val="24"/>
+                <w:szCs w:val="24"/>
+              </w:rPr>
+              <w:t>QUIT</w:t>
+            </w:r>
+            <w:r>
+              <w:rPr>
+                <w:b/>
+                <w:bCs/>
+                <w:sz w:val="24"/>
+                <w:szCs w:val="24"/>
+              </w:rPr>
+              <w:t xml:space="preserve">: </w:t>
+            </w:r>
+            <w:r>
+              <w:rPr>
+                <w:sz w:val="24"/>
+                <w:szCs w:val="24"/>
+              </w:rPr>
+              <w:t>una volta digitato termina inequivocabilmente la connessione tra client e server.</w:t>
+            </w:r>
           </w:p>
         </w:tc>
       </w:tr>
@@ -4290,7 +4493,30 @@
                 <w:sz w:val="24"/>
                 <w:szCs w:val="24"/>
               </w:rPr>
-              <w:t>TesterAutovelox: questa è la classe principale e si occupa di richiamare i metodi delle varie classi e di operare le funzioni dei server.</w:t>
+              <w:t xml:space="preserve">Classe </w:t>
+            </w:r>
+            <w:r>
+              <w:rPr>
+                <w:b/>
+                <w:bCs/>
+                <w:sz w:val="24"/>
+                <w:szCs w:val="24"/>
+              </w:rPr>
+              <w:t>Server</w:t>
+            </w:r>
+            <w:r>
+              <w:rPr>
+                <w:sz w:val="24"/>
+                <w:szCs w:val="24"/>
+              </w:rPr>
+              <w:t xml:space="preserve">: </w:t>
+            </w:r>
+            <w:r>
+              <w:rPr>
+                <w:sz w:val="24"/>
+                <w:szCs w:val="24"/>
+              </w:rPr>
+              <w:t>rappresenta il componente principale lato server dell'applicazione client-server. La sua funzione è accettare connessioni dai client, leggere i dati da un file CSV contenente informazioni sugli autovelox e creare un thread dedicato per gestire ciascun client collegato.</w:t>
             </w:r>
           </w:p>
           <w:p>
@@ -4313,15 +4539,48 @@
                 <w:sz w:val="24"/>
                 <w:szCs w:val="24"/>
               </w:rPr>
-              <w:t xml:space="preserve">Classe autovelox: </w:t>
+              <w:t xml:space="preserve">Classe </w:t>
+            </w:r>
+            <w:r>
+              <w:rPr>
+                <w:b/>
+                <w:bCs/>
+                <w:sz w:val="24"/>
+                <w:szCs w:val="24"/>
+              </w:rPr>
+              <w:t>A</w:t>
+            </w:r>
+            <w:r>
+              <w:rPr>
+                <w:b/>
+                <w:bCs/>
+                <w:sz w:val="24"/>
+                <w:szCs w:val="24"/>
+              </w:rPr>
+              <w:t>utovelox</w:t>
             </w:r>
             <w:r>
               <w:rPr>
                 <w:sz w:val="24"/>
                 <w:szCs w:val="24"/>
               </w:rPr>
-              <w:t>questa classe si occupa di contenere le informazioni di ogni autovelox, ad esempio, la regione il comune il nome la data ecc…</w:t>
+              <w:t xml:space="preserve">: </w:t>
             </w:r>
+            <w:r>
+              <w:rPr>
+                <w:sz w:val="24"/>
+                <w:szCs w:val="24"/>
+              </w:rPr>
+              <w:t>rappresenta un modello dati (o "entità") per gestire le informazioni relative a un singolo autovelox, lette da un file CSV. Serve a strutturare e incapsulare i dati di ogni rilevatore di velocità.</w:t>
+            </w:r>
+          </w:p>
+          <w:p>
+            <w:pPr>
+              <w:rPr>
+                <w:sz w:val="24"/>
+                <w:szCs w:val="24"/>
+              </w:rPr>
+            </w:pPr>
           </w:p>
           <w:p>
             <w:pPr>
@@ -4335,7 +4594,122 @@
                 <w:sz w:val="24"/>
                 <w:szCs w:val="24"/>
               </w:rPr>
-              <w:t>Contiene inoltre un toString che permette di stampare le informazioni di ogni autovelox;</w:t>
+              <w:t xml:space="preserve">Classe </w:t>
+            </w:r>
+            <w:r>
+              <w:rPr>
+                <w:b/>
+                <w:bCs/>
+                <w:sz w:val="24"/>
+                <w:szCs w:val="24"/>
+              </w:rPr>
+              <w:t>GestoreCliente</w:t>
+            </w:r>
+            <w:r>
+              <w:rPr>
+                <w:sz w:val="24"/>
+                <w:szCs w:val="24"/>
+              </w:rPr>
+              <w:t xml:space="preserve">: </w:t>
+            </w:r>
+            <w:r>
+              <w:rPr>
+                <w:sz w:val="24"/>
+                <w:szCs w:val="24"/>
+              </w:rPr>
+              <w:t>ha il compito di gestire la comunicazione tra il server e un singolo client in un'applicazione client-server basata su socket TCP. Estende la classe Thread, il che permette di gestire più client contemporaneamente, assegnando un thread a ciascuna connessione.</w:t>
+            </w:r>
+          </w:p>
+          <w:p>
+            <w:pPr>
+              <w:rPr>
+                <w:sz w:val="24"/>
+                <w:szCs w:val="24"/>
+              </w:rPr>
+            </w:pPr>
+          </w:p>
+          <w:p>
+            <w:pPr>
+              <w:rPr>
+                <w:sz w:val="24"/>
+                <w:szCs w:val="24"/>
+              </w:rPr>
+            </w:pPr>
+            <w:r>
+              <w:rPr>
+                <w:sz w:val="24"/>
+                <w:szCs w:val="24"/>
+              </w:rPr>
+              <w:t xml:space="preserve">Classe </w:t>
+            </w:r>
+            <w:r>
+              <w:rPr>
+                <w:b/>
+                <w:bCs/>
+                <w:sz w:val="24"/>
+                <w:szCs w:val="24"/>
+              </w:rPr>
+              <w:t>Cliente</w:t>
+            </w:r>
+            <w:r>
+              <w:rPr>
+                <w:sz w:val="24"/>
+                <w:szCs w:val="24"/>
+              </w:rPr>
+              <w:t xml:space="preserve">: </w:t>
+            </w:r>
+            <w:r>
+              <w:rPr>
+                <w:sz w:val="24"/>
+                <w:szCs w:val="24"/>
+              </w:rPr>
+              <w:t>rappresenta il client TCP che si connette al server (gestito dalla classe GestoreCliente) per inviare comandi e ricevere risposte. È la controparte del server in un'applicazione client-server.</w:t>
+            </w:r>
+          </w:p>
+          <w:p>
+            <w:pPr>
+              <w:rPr>
+                <w:sz w:val="24"/>
+                <w:szCs w:val="24"/>
+              </w:rPr>
+            </w:pPr>
+          </w:p>
+          <w:p>
+            <w:pPr>
+              <w:rPr>
+                <w:sz w:val="24"/>
+                <w:szCs w:val="24"/>
+              </w:rPr>
+            </w:pPr>
+            <w:r>
+              <w:rPr>
+                <w:sz w:val="24"/>
+                <w:szCs w:val="24"/>
+              </w:rPr>
+              <w:t xml:space="preserve">Classe </w:t>
+            </w:r>
+            <w:r>
+              <w:rPr>
+                <w:b/>
+                <w:bCs/>
+                <w:sz w:val="24"/>
+                <w:szCs w:val="24"/>
+              </w:rPr>
+              <w:t>LettoreCSV</w:t>
+            </w:r>
+            <w:r>
+              <w:rPr>
+                <w:sz w:val="24"/>
+                <w:szCs w:val="24"/>
+              </w:rPr>
+              <w:t xml:space="preserve">: </w:t>
+            </w:r>
+            <w:r>
+              <w:rPr>
+                <w:sz w:val="24"/>
+                <w:szCs w:val="24"/>
+              </w:rPr>
+              <w:t>ha il compito di leggere un file CSV contenente i dati degli autovelox e restituire una lista di oggetti Autovelox, ognuno dei quali rappresenta una riga del file (esclusa l’intestazione).</w:t>
             </w:r>
           </w:p>
         </w:tc>
@@ -4361,6 +4735,247 @@
     </w:p>
     <w:p>
       <w:pPr>
+        <w:rPr>
+          <w:sz w:val="24"/>
+          <w:szCs w:val="24"/>
+        </w:rPr>
+      </w:pPr>
+    </w:p>
+    <w:tbl>
+      <w:tblPr>
+        <w:tblStyle w:val="Grigliatabella"/>
+        <w:tblW w:w="0" w:type="auto"/>
+        <w:tblLook w:val="04A0" w:firstRow="1" w:lastRow="0" w:firstColumn="1" w:lastColumn="0" w:noHBand="0" w:noVBand="1"/>
+      </w:tblPr>
+      <w:tblGrid>
+        <w:gridCol w:w="9628"/>
+      </w:tblGrid>
+      <w:tr>
+        <w:trPr>
+          <w:trHeight w:hRule="exact" w:val="567"/>
+        </w:trPr>
+        <w:tc>
+          <w:tcPr>
+            <w:tcW w:w="9628" w:type="dxa"/>
+            <w:vAlign w:val="center"/>
+          </w:tcPr>
+          <w:p>
+            <w:pPr>
+              <w:jc w:val="center"/>
+              <w:rPr>
+                <w:b/>
+                <w:sz w:val="24"/>
+                <w:szCs w:val="24"/>
+              </w:rPr>
+            </w:pPr>
+            <w:r>
+              <w:rPr>
+                <w:b/>
+                <w:sz w:val="24"/>
+                <w:szCs w:val="24"/>
+              </w:rPr>
+              <w:t>ELENCO METODI PRINCIPALI</w:t>
+            </w:r>
+          </w:p>
+        </w:tc>
+      </w:tr>
+      <w:tr>
+        <w:trPr>
+          <w:trHeight w:val="2414"/>
+        </w:trPr>
+        <w:tc>
+          <w:tcPr>
+            <w:tcW w:w="9628" w:type="dxa"/>
+            <w:tcMar>
+              <w:top w:w="227" w:type="dxa"/>
+              <w:bottom w:w="227" w:type="dxa"/>
+            </w:tcMar>
+          </w:tcPr>
+          <w:p>
+            <w:pPr>
+              <w:rPr>
+                <w:sz w:val="24"/>
+                <w:szCs w:val="24"/>
+              </w:rPr>
+            </w:pPr>
+            <w:r>
+              <w:rPr>
+                <w:b/>
+                <w:bCs/>
+                <w:sz w:val="24"/>
+                <w:szCs w:val="24"/>
+              </w:rPr>
+              <w:t>toString():</w:t>
+            </w:r>
+            <w:r>
+              <w:rPr>
+                <w:sz w:val="24"/>
+                <w:szCs w:val="24"/>
+              </w:rPr>
+              <w:t xml:space="preserve"> grazie a questo metodo sono riuscito a stampare le informazioni sul terminale in modo ordinato e chiaro;</w:t>
+            </w:r>
+          </w:p>
+          <w:p>
+            <w:pPr>
+              <w:rPr>
+                <w:sz w:val="24"/>
+                <w:szCs w:val="24"/>
+              </w:rPr>
+            </w:pPr>
+          </w:p>
+          <w:p>
+            <w:pPr>
+              <w:rPr>
+                <w:sz w:val="24"/>
+                <w:szCs w:val="24"/>
+              </w:rPr>
+            </w:pPr>
+            <w:r>
+              <w:rPr>
+                <w:b/>
+                <w:bCs/>
+                <w:sz w:val="24"/>
+                <w:szCs w:val="24"/>
+              </w:rPr>
+              <w:t xml:space="preserve">cercaPerId(): </w:t>
+            </w:r>
+            <w:r>
+              <w:rPr>
+                <w:sz w:val="24"/>
+                <w:szCs w:val="24"/>
+              </w:rPr>
+              <w:t>questo metodo mi ha permesso di aggiungere la funzionalità della ricerca per identificatore rendendo l’esperienza dell’utente più completa;</w:t>
+            </w:r>
+          </w:p>
+          <w:p>
+            <w:pPr>
+              <w:rPr>
+                <w:sz w:val="24"/>
+                <w:szCs w:val="24"/>
+              </w:rPr>
+            </w:pPr>
+          </w:p>
+          <w:p>
+            <w:pPr>
+              <w:rPr>
+                <w:sz w:val="24"/>
+                <w:szCs w:val="24"/>
+              </w:rPr>
+            </w:pPr>
+            <w:r>
+              <w:rPr>
+                <w:b/>
+                <w:bCs/>
+                <w:sz w:val="24"/>
+                <w:szCs w:val="24"/>
+              </w:rPr>
+              <w:t xml:space="preserve">run(): </w:t>
+            </w:r>
+            <w:r>
+              <w:rPr>
+                <w:sz w:val="24"/>
+                <w:szCs w:val="24"/>
+              </w:rPr>
+              <w:t>questo metodo s</w:t>
+            </w:r>
+            <w:r>
+              <w:rPr>
+                <w:sz w:val="24"/>
+                <w:szCs w:val="24"/>
+              </w:rPr>
+              <w:t>i occupa di ricevere comandi da un client collegato via socket, interpretarli, e rispondere con le informazioni richieste, lavorando sui dati contenuti nella lista</w:t>
+            </w:r>
+            <w:r>
+              <w:rPr>
+                <w:sz w:val="24"/>
+                <w:szCs w:val="24"/>
+              </w:rPr>
+              <w:t>;</w:t>
+            </w:r>
+          </w:p>
+          <w:p>
+            <w:pPr>
+              <w:rPr>
+                <w:sz w:val="24"/>
+                <w:szCs w:val="24"/>
+              </w:rPr>
+            </w:pPr>
+          </w:p>
+          <w:p>
+            <w:pPr>
+              <w:rPr>
+                <w:sz w:val="24"/>
+                <w:szCs w:val="24"/>
+              </w:rPr>
+            </w:pPr>
+            <w:r>
+              <w:rPr>
+                <w:b/>
+                <w:bCs/>
+                <w:sz w:val="24"/>
+                <w:szCs w:val="24"/>
+              </w:rPr>
+              <w:t xml:space="preserve">leggiFile(): </w:t>
+            </w:r>
+            <w:r>
+              <w:rPr>
+                <w:sz w:val="24"/>
+                <w:szCs w:val="24"/>
+              </w:rPr>
+              <w:t>questo metodo ha svolto il compito di estrapolare le informazioni dal file CSV e di implementarle nella lista di oggetti;</w:t>
+            </w:r>
+          </w:p>
+          <w:p>
+            <w:pPr>
+              <w:rPr>
+                <w:sz w:val="24"/>
+                <w:szCs w:val="24"/>
+              </w:rPr>
+            </w:pPr>
+          </w:p>
+          <w:p>
+            <w:pPr>
+              <w:rPr>
+                <w:sz w:val="24"/>
+                <w:szCs w:val="24"/>
+              </w:rPr>
+            </w:pPr>
+            <w:r>
+              <w:rPr>
+                <w:b/>
+                <w:bCs/>
+                <w:sz w:val="24"/>
+                <w:szCs w:val="24"/>
+              </w:rPr>
+              <w:t xml:space="preserve">startsWith(): </w:t>
+            </w:r>
+            <w:r>
+              <w:rPr>
+                <w:sz w:val="24"/>
+                <w:szCs w:val="24"/>
+              </w:rPr>
+              <w:t xml:space="preserve">mi ha permesso di </w:t>
+            </w:r>
+            <w:r>
+              <w:rPr>
+                <w:sz w:val="24"/>
+                <w:szCs w:val="24"/>
+              </w:rPr>
+              <w:t>verificare se una stringa inizia con una determinata sequenza di caratteri</w:t>
+            </w:r>
+            <w:r>
+              <w:rPr>
+                <w:sz w:val="24"/>
+                <w:szCs w:val="24"/>
+              </w:rPr>
+              <w:t>.</w:t>
+            </w:r>
+          </w:p>
+        </w:tc>
+      </w:tr>
+    </w:tbl>
+    <w:p>
+      <w:pPr>
         <w:jc w:val="center"/>
         <w:rPr>
           <w:sz w:val="24"/>
@@ -4372,6 +4987,438 @@
       <w:pPr>
         <w:jc w:val="center"/>
         <w:rPr>
+          <w:b/>
+          <w:bCs/>
+          <w:sz w:val="24"/>
+          <w:szCs w:val="24"/>
+        </w:rPr>
+      </w:pPr>
+      <w:r>
+        <w:rPr>
+          <w:b/>
+          <w:bCs/>
+          <w:sz w:val="24"/>
+          <w:szCs w:val="24"/>
+        </w:rPr>
+        <w:t>GESTIONE DEGLI ERRORI DI TRASMISSIONE</w:t>
+      </w:r>
+    </w:p>
+    <w:p>
+      <w:pPr>
+        <w:rPr>
+          <w:sz w:val="24"/>
+          <w:szCs w:val="24"/>
+        </w:rPr>
+      </w:pPr>
+      <w:r>
+        <w:rPr>
+          <w:b/>
+          <w:bCs/>
+          <w:sz w:val="24"/>
+          <w:szCs w:val="24"/>
+        </w:rPr>
+        <w:t>"Errore nel server"</w:t>
+      </w:r>
+      <w:r>
+        <w:rPr>
+          <w:b/>
+          <w:bCs/>
+          <w:sz w:val="24"/>
+          <w:szCs w:val="24"/>
+        </w:rPr>
+        <w:t xml:space="preserve">: </w:t>
+      </w:r>
+      <w:r>
+        <w:rPr>
+          <w:sz w:val="24"/>
+          <w:szCs w:val="24"/>
+        </w:rPr>
+        <w:t>questo messaggio viene stampato se l’utente ha commesso errori durante lo sviluppo della connessione client/server;</w:t>
+      </w:r>
+    </w:p>
+    <w:p>
+      <w:pPr>
+        <w:rPr>
+          <w:sz w:val="24"/>
+          <w:szCs w:val="24"/>
+        </w:rPr>
+      </w:pPr>
+      <w:r>
+        <w:rPr>
+          <w:b/>
+          <w:bCs/>
+          <w:sz w:val="24"/>
+          <w:szCs w:val="24"/>
+        </w:rPr>
+        <w:t>“</w:t>
+      </w:r>
+      <w:r>
+        <w:rPr>
+          <w:b/>
+          <w:bCs/>
+          <w:sz w:val="24"/>
+          <w:szCs w:val="24"/>
+        </w:rPr>
+        <w:t>Indice riga fuori dai limiti"</w:t>
+      </w:r>
+      <w:r>
+        <w:rPr>
+          <w:b/>
+          <w:bCs/>
+          <w:sz w:val="24"/>
+          <w:szCs w:val="24"/>
+        </w:rPr>
+        <w:t xml:space="preserve">: </w:t>
+      </w:r>
+      <w:r>
+        <w:rPr>
+          <w:sz w:val="24"/>
+          <w:szCs w:val="24"/>
+        </w:rPr>
+        <w:t>questo messaggio viene stampato se l’utente ha inserito un valore numerico che non corrisponde alle righe presenti nel file;</w:t>
+      </w:r>
+    </w:p>
+    <w:p>
+      <w:pPr>
+        <w:rPr>
+          <w:sz w:val="24"/>
+          <w:szCs w:val="24"/>
+        </w:rPr>
+      </w:pPr>
+      <w:r>
+        <w:rPr>
+          <w:b/>
+          <w:bCs/>
+          <w:sz w:val="24"/>
+          <w:szCs w:val="24"/>
+        </w:rPr>
+        <w:t>“</w:t>
+      </w:r>
+      <w:r>
+        <w:rPr>
+          <w:b/>
+          <w:bCs/>
+          <w:sz w:val="24"/>
+          <w:szCs w:val="24"/>
+        </w:rPr>
+        <w:t>Formato comando RIGA non valido"</w:t>
+      </w:r>
+      <w:r>
+        <w:rPr>
+          <w:b/>
+          <w:bCs/>
+          <w:sz w:val="24"/>
+          <w:szCs w:val="24"/>
+        </w:rPr>
+        <w:t xml:space="preserve">: </w:t>
+      </w:r>
+      <w:r>
+        <w:rPr>
+          <w:sz w:val="24"/>
+          <w:szCs w:val="24"/>
+        </w:rPr>
+        <w:t>questo messaggio viene stampato se l’utente ha utilizzato un formato NON numerico per identificare una riga;</w:t>
+      </w:r>
+    </w:p>
+    <w:p>
+      <w:pPr>
+        <w:rPr>
+          <w:sz w:val="24"/>
+          <w:szCs w:val="24"/>
+        </w:rPr>
+      </w:pPr>
+      <w:r>
+        <w:rPr>
+          <w:b/>
+          <w:bCs/>
+          <w:sz w:val="24"/>
+          <w:szCs w:val="24"/>
+        </w:rPr>
+        <w:t>"Indice colonna fuori dai limiti"</w:t>
+      </w:r>
+      <w:r>
+        <w:rPr>
+          <w:b/>
+          <w:bCs/>
+          <w:sz w:val="24"/>
+          <w:szCs w:val="24"/>
+        </w:rPr>
+        <w:t xml:space="preserve">: </w:t>
+      </w:r>
+      <w:r>
+        <w:rPr>
+          <w:sz w:val="24"/>
+          <w:szCs w:val="24"/>
+        </w:rPr>
+        <w:t xml:space="preserve">questo messaggio viene stampato se l’utente ha inserito un valore numerico che non corrisponde alle </w:t>
+      </w:r>
+      <w:r>
+        <w:rPr>
+          <w:sz w:val="24"/>
+          <w:szCs w:val="24"/>
+        </w:rPr>
+        <w:t>colonne</w:t>
+      </w:r>
+      <w:r>
+        <w:rPr>
+          <w:sz w:val="24"/>
+          <w:szCs w:val="24"/>
+        </w:rPr>
+        <w:t xml:space="preserve"> presenti nel file;</w:t>
+      </w:r>
+    </w:p>
+    <w:p>
+      <w:pPr>
+        <w:rPr>
+          <w:sz w:val="24"/>
+          <w:szCs w:val="24"/>
+        </w:rPr>
+      </w:pPr>
+      <w:r>
+        <w:rPr>
+          <w:b/>
+          <w:bCs/>
+          <w:sz w:val="24"/>
+          <w:szCs w:val="24"/>
+        </w:rPr>
+        <w:t xml:space="preserve">“Formato comando </w:t>
+      </w:r>
+      <w:r>
+        <w:rPr>
+          <w:b/>
+          <w:bCs/>
+          <w:sz w:val="24"/>
+          <w:szCs w:val="24"/>
+        </w:rPr>
+        <w:t>COLONNA</w:t>
+      </w:r>
+      <w:r>
+        <w:rPr>
+          <w:b/>
+          <w:bCs/>
+          <w:sz w:val="24"/>
+          <w:szCs w:val="24"/>
+        </w:rPr>
+        <w:t xml:space="preserve"> non valido"</w:t>
+      </w:r>
+      <w:r>
+        <w:rPr>
+          <w:b/>
+          <w:bCs/>
+          <w:sz w:val="24"/>
+          <w:szCs w:val="24"/>
+        </w:rPr>
+        <w:t xml:space="preserve">: </w:t>
+      </w:r>
+      <w:r>
+        <w:rPr>
+          <w:sz w:val="24"/>
+          <w:szCs w:val="24"/>
+        </w:rPr>
+        <w:t xml:space="preserve">questo messaggio viene stampato se l’utente ha utilizzato un formato NON numerico per identificare una </w:t>
+      </w:r>
+      <w:r>
+        <w:rPr>
+          <w:sz w:val="24"/>
+          <w:szCs w:val="24"/>
+        </w:rPr>
+        <w:t>colonna</w:t>
+      </w:r>
+      <w:r>
+        <w:rPr>
+          <w:sz w:val="24"/>
+          <w:szCs w:val="24"/>
+        </w:rPr>
+        <w:t>;</w:t>
+      </w:r>
+    </w:p>
+    <w:p>
+      <w:pPr>
+        <w:rPr>
+          <w:sz w:val="24"/>
+          <w:szCs w:val="24"/>
+        </w:rPr>
+      </w:pPr>
+      <w:r>
+        <w:rPr>
+          <w:b/>
+          <w:bCs/>
+          <w:sz w:val="24"/>
+          <w:szCs w:val="24"/>
+        </w:rPr>
+        <w:t xml:space="preserve">“Formato comando </w:t>
+      </w:r>
+      <w:r>
+        <w:rPr>
+          <w:b/>
+          <w:bCs/>
+          <w:sz w:val="24"/>
+          <w:szCs w:val="24"/>
+        </w:rPr>
+        <w:t>CERCA_ID</w:t>
+      </w:r>
+      <w:r>
+        <w:rPr>
+          <w:b/>
+          <w:bCs/>
+          <w:sz w:val="24"/>
+          <w:szCs w:val="24"/>
+        </w:rPr>
+        <w:t xml:space="preserve"> non valido"</w:t>
+      </w:r>
+      <w:r>
+        <w:rPr>
+          <w:b/>
+          <w:bCs/>
+          <w:sz w:val="24"/>
+          <w:szCs w:val="24"/>
+        </w:rPr>
+        <w:t xml:space="preserve">: </w:t>
+      </w:r>
+      <w:r>
+        <w:rPr>
+          <w:sz w:val="24"/>
+          <w:szCs w:val="24"/>
+        </w:rPr>
+        <w:t xml:space="preserve">questo messaggio viene stampato se l’utente ha utilizzato un formato </w:t>
+      </w:r>
+      <w:r>
+        <w:rPr>
+          <w:sz w:val="24"/>
+          <w:szCs w:val="24"/>
+        </w:rPr>
+        <w:t>scorretto per richiamare un identificatore</w:t>
+      </w:r>
+      <w:r>
+        <w:rPr>
+          <w:sz w:val="24"/>
+          <w:szCs w:val="24"/>
+        </w:rPr>
+        <w:t>;</w:t>
+      </w:r>
+    </w:p>
+    <w:p>
+      <w:pPr>
+        <w:rPr>
+          <w:sz w:val="24"/>
+          <w:szCs w:val="24"/>
+        </w:rPr>
+      </w:pPr>
+      <w:r>
+        <w:rPr>
+          <w:b/>
+          <w:bCs/>
+          <w:sz w:val="24"/>
+          <w:szCs w:val="24"/>
+        </w:rPr>
+        <w:t>"Comando non riconosciuto"</w:t>
+      </w:r>
+      <w:r>
+        <w:rPr>
+          <w:b/>
+          <w:bCs/>
+          <w:sz w:val="24"/>
+          <w:szCs w:val="24"/>
+        </w:rPr>
+        <w:t xml:space="preserve">: </w:t>
+      </w:r>
+      <w:r>
+        <w:rPr>
+          <w:sz w:val="24"/>
+          <w:szCs w:val="24"/>
+        </w:rPr>
+        <w:t>questo messaggio viene stampato se l’utente ha digitato nel terminale un comando non esistente;</w:t>
+      </w:r>
+    </w:p>
+    <w:p>
+      <w:pPr>
+        <w:rPr>
+          <w:sz w:val="24"/>
+          <w:szCs w:val="24"/>
+        </w:rPr>
+      </w:pPr>
+      <w:r>
+        <w:rPr>
+          <w:b/>
+          <w:bCs/>
+          <w:sz w:val="24"/>
+          <w:szCs w:val="24"/>
+        </w:rPr>
+        <w:t>"Errore client"</w:t>
+      </w:r>
+      <w:r>
+        <w:rPr>
+          <w:b/>
+          <w:bCs/>
+          <w:sz w:val="24"/>
+          <w:szCs w:val="24"/>
+        </w:rPr>
+        <w:t xml:space="preserve">: </w:t>
+      </w:r>
+      <w:r>
+        <w:rPr>
+          <w:sz w:val="24"/>
+          <w:szCs w:val="24"/>
+        </w:rPr>
+        <w:t>questo messaggio viene stampato se non è stata iniziato correttamente un collegamento dal client al server;</w:t>
+      </w:r>
+    </w:p>
+    <w:p>
+      <w:pPr>
+        <w:rPr>
+          <w:b/>
+          <w:bCs/>
+          <w:sz w:val="24"/>
+          <w:szCs w:val="24"/>
+        </w:rPr>
+      </w:pPr>
+      <w:r>
+        <w:rPr>
+          <w:b/>
+          <w:bCs/>
+          <w:sz w:val="24"/>
+          <w:szCs w:val="24"/>
+        </w:rPr>
+        <w:t>“</w:t>
+      </w:r>
+      <w:r>
+        <w:rPr>
+          <w:b/>
+          <w:bCs/>
+          <w:sz w:val="24"/>
+          <w:szCs w:val="24"/>
+        </w:rPr>
+        <w:t>Autovelox con ID " + idRicerca + " non trovato"</w:t>
+      </w:r>
+      <w:r>
+        <w:rPr>
+          <w:b/>
+          <w:bCs/>
+          <w:sz w:val="24"/>
+          <w:szCs w:val="24"/>
+        </w:rPr>
+        <w:t xml:space="preserve">: </w:t>
+      </w:r>
+      <w:r>
+        <w:rPr>
+          <w:sz w:val="24"/>
+          <w:szCs w:val="24"/>
+        </w:rPr>
+        <w:t>questo messaggio viene stampato se l’utente sta cercando un autovelox non esistente tramite l’identificatore.</w:t>
+      </w:r>
+      <w:r>
+        <w:rPr>
+          <w:b/>
+          <w:bCs/>
+          <w:sz w:val="24"/>
+          <w:szCs w:val="24"/>
+        </w:rPr>
+        <w:t xml:space="preserve"> </w:t>
+      </w:r>
+    </w:p>
+    <w:p>
+      <w:pPr>
+        <w:rPr>
           <w:sz w:val="24"/>
           <w:szCs w:val="24"/>
         </w:rPr>
@@ -4388,7 +5435,6 @@
     </w:p>
     <w:p>
       <w:pPr>
-        <w:jc w:val="center"/>
         <w:rPr>
           <w:sz w:val="24"/>
           <w:szCs w:val="24"/>
@@ -4398,70 +5444,6 @@
     <w:p>
       <w:pPr>
         <w:jc w:val="center"/>
-        <w:rPr>
-          <w:sz w:val="24"/>
-          <w:szCs w:val="24"/>
-        </w:rPr>
-      </w:pPr>
-    </w:p>
-    <w:p>
-      <w:pPr>
-        <w:jc w:val="center"/>
-        <w:rPr>
-          <w:sz w:val="24"/>
-          <w:szCs w:val="24"/>
-        </w:rPr>
-      </w:pPr>
-    </w:p>
-    <w:p>
-      <w:pPr>
-        <w:jc w:val="center"/>
-        <w:rPr>
-          <w:sz w:val="24"/>
-          <w:szCs w:val="24"/>
-        </w:rPr>
-      </w:pPr>
-    </w:p>
-    <w:p>
-      <w:pPr>
-        <w:jc w:val="center"/>
-        <w:rPr>
-          <w:sz w:val="24"/>
-          <w:szCs w:val="24"/>
-        </w:rPr>
-      </w:pPr>
-    </w:p>
-    <w:p>
-      <w:pPr>
-        <w:jc w:val="center"/>
-        <w:rPr>
-          <w:sz w:val="24"/>
-          <w:szCs w:val="24"/>
-        </w:rPr>
-      </w:pPr>
-    </w:p>
-    <w:p>
-      <w:pPr>
-        <w:jc w:val="center"/>
-        <w:rPr>
-          <w:sz w:val="24"/>
-          <w:szCs w:val="24"/>
-        </w:rPr>
-      </w:pPr>
-    </w:p>
-    <w:p>
-      <w:pPr>
-        <w:jc w:val="center"/>
-        <w:rPr>
-          <w:b/>
-          <w:sz w:val="24"/>
-          <w:szCs w:val="24"/>
-        </w:rPr>
-      </w:pPr>
-    </w:p>
-    <w:p>
-      <w:pPr>
-        <w:ind w:firstLine="708"/>
         <w:rPr>
           <w:b/>
           <w:sz w:val="24"/>
@@ -4880,7 +5862,7 @@
     <w:p>
       <w:pPr>
         <w:pBdr>
-          <w:bottom w:val="single" w:sz="6" w:space="12" w:color="auto"/>
+          <w:bottom w:val="single" w:sz="6" w:space="31" w:color="auto"/>
         </w:pBdr>
         <w:rPr>
           <w:b/>
@@ -4892,10 +5874,11 @@
     <w:p>
       <w:pPr>
         <w:pBdr>
-          <w:bottom w:val="single" w:sz="6" w:space="12" w:color="auto"/>
+          <w:bottom w:val="single" w:sz="6" w:space="31" w:color="auto"/>
         </w:pBdr>
         <w:jc w:val="center"/>
         <w:rPr>
+          <w:b/>
           <w:sz w:val="24"/>
           <w:szCs w:val="24"/>
         </w:rPr>
@@ -4908,6 +5891,106 @@
         </w:rPr>
         <w:t>DESCRIZIONE DEL CODICE IMPIEGATO</w:t>
       </w:r>
+    </w:p>
+    <w:p>
+      <w:pPr>
+        <w:pBdr>
+          <w:bottom w:val="single" w:sz="6" w:space="31" w:color="auto"/>
+        </w:pBdr>
+        <w:jc w:val="center"/>
+        <w:rPr>
+          <w:b/>
+          <w:sz w:val="24"/>
+          <w:szCs w:val="24"/>
+        </w:rPr>
+      </w:pPr>
+    </w:p>
+    <w:p>
+      <w:pPr>
+        <w:pBdr>
+          <w:bottom w:val="single" w:sz="6" w:space="31" w:color="auto"/>
+        </w:pBdr>
+        <w:rPr>
+          <w:b/>
+          <w:sz w:val="24"/>
+          <w:szCs w:val="24"/>
+        </w:rPr>
+      </w:pPr>
+      <w:r>
+        <w:rPr>
+          <w:b/>
+          <w:sz w:val="24"/>
+          <w:szCs w:val="24"/>
+        </w:rPr>
+        <w:t>Struttura:</w:t>
+      </w:r>
+    </w:p>
+    <w:p>
+      <w:pPr>
+        <w:pBdr>
+          <w:bottom w:val="single" w:sz="6" w:space="31" w:color="auto"/>
+        </w:pBdr>
+        <w:rPr>
+          <w:bCs/>
+          <w:sz w:val="24"/>
+          <w:szCs w:val="24"/>
+        </w:rPr>
+      </w:pPr>
+      <w:r>
+        <w:rPr>
+          <w:bCs/>
+          <w:sz w:val="24"/>
+          <w:szCs w:val="24"/>
+        </w:rPr>
+        <w:t xml:space="preserve">Il file “Mappa-degli-autovelox-in-italia.csv” funge da sorgente delle informazioni che preleva il server e contiene </w:t>
+      </w:r>
+      <w:proofErr w:type="gramStart"/>
+      <w:r>
+        <w:rPr>
+          <w:bCs/>
+          <w:sz w:val="24"/>
+          <w:szCs w:val="24"/>
+        </w:rPr>
+        <w:t>9</w:t>
+      </w:r>
+      <w:proofErr w:type="gramEnd"/>
+      <w:r>
+        <w:rPr>
+          <w:bCs/>
+          <w:sz w:val="24"/>
+          <w:szCs w:val="24"/>
+        </w:rPr>
+        <w:t xml:space="preserve"> campi suddivise in colonne e separati da un “;”:</w:t>
+      </w:r>
+      <w:r>
+        <w:rPr>
+          <w:bCs/>
+          <w:sz w:val="24"/>
+          <w:szCs w:val="24"/>
+        </w:rPr>
+        <w:br/>
+      </w:r>
+      <w:r>
+        <w:rPr>
+          <w:bCs/>
+          <w:sz w:val="24"/>
+          <w:szCs w:val="24"/>
+        </w:rPr>
+        <w:br/>
+        <w:t>Comune, Provincia, Regione, Nome, Anno, Data e ora, Identificatore, Latitudine, Longitudine.</w:t>
+      </w:r>
+    </w:p>
+    <w:p>
+      <w:pPr>
+        <w:pBdr>
+          <w:bottom w:val="single" w:sz="6" w:space="31" w:color="auto"/>
+        </w:pBdr>
+        <w:rPr>
+          <w:bCs/>
+          <w:sz w:val="24"/>
+          <w:szCs w:val="24"/>
+        </w:rPr>
+      </w:pPr>
     </w:p>
     <w:sectPr>
       <w:pgSz w:w="11906" w:h="16838"/>
@@ -4960,6 +6043,7 @@
         <w:docPartUnique/>
       </w:docPartObj>
     </w:sdtPr>
+    <w:sdtEndPr/>
     <w:sdtContent>
       <w:p>
         <w:pPr>
@@ -5105,6 +6189,7 @@
                             <w:dataBinding w:prefixMappings="xmlns:ns0='http://purl.org/dc/elements/1.1/' xmlns:ns1='http://schemas.openxmlformats.org/package/2006/metadata/core-properties' " w:xpath="/ns1:coreProperties[1]/ns0:title[1]" w:storeItemID="{6C3C8BC8-F283-45AE-878A-BAB7291924A1}"/>
                             <w:text/>
                           </w:sdtPr>
+                          <w:sdtEndPr/>
                           <w:sdtContent>
                             <w:p>
                               <w:pPr>
@@ -5162,6 +6247,7 @@
                       <w:dataBinding w:prefixMappings="xmlns:ns0='http://purl.org/dc/elements/1.1/' xmlns:ns1='http://schemas.openxmlformats.org/package/2006/metadata/core-properties' " w:xpath="/ns1:coreProperties[1]/ns0:title[1]" w:storeItemID="{6C3C8BC8-F283-45AE-878A-BAB7291924A1}"/>
                       <w:text/>
                     </w:sdtPr>
+                    <w:sdtEndPr/>
                     <w:sdtContent>
                       <w:p>
                         <w:pPr>
@@ -5422,11 +6508,163 @@
       </w:rPr>
     </w:lvl>
   </w:abstractNum>
+  <w:abstractNum w:abstractNumId="2" w15:restartNumberingAfterBreak="0">
+    <w:nsid w:val="54A21541"/>
+    <w:multiLevelType w:val="multilevel"/>
+    <w:tmpl w:val="03BE112E"/>
+    <w:lvl w:ilvl="0">
+      <w:start w:val="1"/>
+      <w:numFmt w:val="bullet"/>
+      <w:lvlText w:val=""/>
+      <w:lvlJc w:val="left"/>
+      <w:pPr>
+        <w:tabs>
+          <w:tab w:val="num" w:pos="720"/>
+        </w:tabs>
+        <w:ind w:left="720" w:hanging="360"/>
+      </w:pPr>
+      <w:rPr>
+        <w:rFonts w:ascii="Symbol" w:hAnsi="Symbol" w:hint="default"/>
+        <w:sz w:val="20"/>
+      </w:rPr>
+    </w:lvl>
+    <w:lvl w:ilvl="1" w:tentative="1">
+      <w:start w:val="1"/>
+      <w:numFmt w:val="bullet"/>
+      <w:lvlText w:val="o"/>
+      <w:lvlJc w:val="left"/>
+      <w:pPr>
+        <w:tabs>
+          <w:tab w:val="num" w:pos="1440"/>
+        </w:tabs>
+        <w:ind w:left="1440" w:hanging="360"/>
+      </w:pPr>
+      <w:rPr>
+        <w:rFonts w:ascii="Courier New" w:hAnsi="Courier New" w:hint="default"/>
+        <w:sz w:val="20"/>
+      </w:rPr>
+    </w:lvl>
+    <w:lvl w:ilvl="2" w:tentative="1">
+      <w:start w:val="1"/>
+      <w:numFmt w:val="bullet"/>
+      <w:lvlText w:val=""/>
+      <w:lvlJc w:val="left"/>
+      <w:pPr>
+        <w:tabs>
+          <w:tab w:val="num" w:pos="2160"/>
+        </w:tabs>
+        <w:ind w:left="2160" w:hanging="360"/>
+      </w:pPr>
+      <w:rPr>
+        <w:rFonts w:ascii="Wingdings" w:hAnsi="Wingdings" w:hint="default"/>
+        <w:sz w:val="20"/>
+      </w:rPr>
+    </w:lvl>
+    <w:lvl w:ilvl="3" w:tentative="1">
+      <w:start w:val="1"/>
+      <w:numFmt w:val="bullet"/>
+      <w:lvlText w:val=""/>
+      <w:lvlJc w:val="left"/>
+      <w:pPr>
+        <w:tabs>
+          <w:tab w:val="num" w:pos="2880"/>
+        </w:tabs>
+        <w:ind w:left="2880" w:hanging="360"/>
+      </w:pPr>
+      <w:rPr>
+        <w:rFonts w:ascii="Wingdings" w:hAnsi="Wingdings" w:hint="default"/>
+        <w:sz w:val="20"/>
+      </w:rPr>
+    </w:lvl>
+    <w:lvl w:ilvl="4" w:tentative="1">
+      <w:start w:val="1"/>
+      <w:numFmt w:val="bullet"/>
+      <w:lvlText w:val=""/>
+      <w:lvlJc w:val="left"/>
+      <w:pPr>
+        <w:tabs>
+          <w:tab w:val="num" w:pos="3600"/>
+        </w:tabs>
+        <w:ind w:left="3600" w:hanging="360"/>
+      </w:pPr>
+      <w:rPr>
+        <w:rFonts w:ascii="Wingdings" w:hAnsi="Wingdings" w:hint="default"/>
+        <w:sz w:val="20"/>
+      </w:rPr>
+    </w:lvl>
+    <w:lvl w:ilvl="5" w:tentative="1">
+      <w:start w:val="1"/>
+      <w:numFmt w:val="bullet"/>
+      <w:lvlText w:val=""/>
+      <w:lvlJc w:val="left"/>
+      <w:pPr>
+        <w:tabs>
+          <w:tab w:val="num" w:pos="4320"/>
+        </w:tabs>
+        <w:ind w:left="4320" w:hanging="360"/>
+      </w:pPr>
+      <w:rPr>
+        <w:rFonts w:ascii="Wingdings" w:hAnsi="Wingdings" w:hint="default"/>
+        <w:sz w:val="20"/>
+      </w:rPr>
+    </w:lvl>
+    <w:lvl w:ilvl="6" w:tentative="1">
+      <w:start w:val="1"/>
+      <w:numFmt w:val="bullet"/>
+      <w:lvlText w:val=""/>
+      <w:lvlJc w:val="left"/>
+      <w:pPr>
+        <w:tabs>
+          <w:tab w:val="num" w:pos="5040"/>
+        </w:tabs>
+        <w:ind w:left="5040" w:hanging="360"/>
+      </w:pPr>
+      <w:rPr>
+        <w:rFonts w:ascii="Wingdings" w:hAnsi="Wingdings" w:hint="default"/>
+        <w:sz w:val="20"/>
+      </w:rPr>
+    </w:lvl>
+    <w:lvl w:ilvl="7" w:tentative="1">
+      <w:start w:val="1"/>
+      <w:numFmt w:val="bullet"/>
+      <w:lvlText w:val=""/>
+      <w:lvlJc w:val="left"/>
+      <w:pPr>
+        <w:tabs>
+          <w:tab w:val="num" w:pos="5760"/>
+        </w:tabs>
+        <w:ind w:left="5760" w:hanging="360"/>
+      </w:pPr>
+      <w:rPr>
+        <w:rFonts w:ascii="Wingdings" w:hAnsi="Wingdings" w:hint="default"/>
+        <w:sz w:val="20"/>
+      </w:rPr>
+    </w:lvl>
+    <w:lvl w:ilvl="8" w:tentative="1">
+      <w:start w:val="1"/>
+      <w:numFmt w:val="bullet"/>
+      <w:lvlText w:val=""/>
+      <w:lvlJc w:val="left"/>
+      <w:pPr>
+        <w:tabs>
+          <w:tab w:val="num" w:pos="6480"/>
+        </w:tabs>
+        <w:ind w:left="6480" w:hanging="360"/>
+      </w:pPr>
+      <w:rPr>
+        <w:rFonts w:ascii="Wingdings" w:hAnsi="Wingdings" w:hint="default"/>
+        <w:sz w:val="20"/>
+      </w:rPr>
+    </w:lvl>
+  </w:abstractNum>
   <w:num w:numId="1" w16cid:durableId="598634707">
     <w:abstractNumId w:val="1"/>
   </w:num>
   <w:num w:numId="2" w16cid:durableId="899245188">
     <w:abstractNumId w:val="0"/>
+  </w:num>
+  <w:num w:numId="3" w16cid:durableId="913396710">
+    <w:abstractNumId w:val="2"/>
   </w:num>
 </w:numbering>
 </file>
@@ -5829,11 +7067,11 @@
   <w:style w:type="paragraph" w:default="1" w:styleId="Normale">
     <w:name w:val="Normal"/>
     <w:qFormat/>
+    <w:rsid w:val="00CE26ED"/>
   </w:style>
   <w:style w:type="character" w:default="1" w:styleId="Carpredefinitoparagrafo">
     <w:name w:val="Default Paragraph Font"/>
     <w:uiPriority w:val="1"/>
-    <w:semiHidden/>
     <w:unhideWhenUsed/>
   </w:style>
   <w:style w:type="table" w:default="1" w:styleId="Tabellanormale">
@@ -6190,6 +7428,7 @@
     <w:rsidRoot w:val="005F24BA"/>
     <w:rsid w:val="00326B6D"/>
     <w:rsid w:val="005F24BA"/>
+    <w:rsid w:val="00AB2C17"/>
     <w:rsid w:val="00BE3BCC"/>
     <w:rsid w:val="00BF345C"/>
     <w:rsid w:val="00D86F35"/>
@@ -6939,11 +8178,12 @@
 </file>
 
 <file path=customXml/item2.xml><?xml version="1.0" encoding="utf-8"?>
-<p:properties xmlns:p="http://schemas.microsoft.com/office/2006/metadata/properties" xmlns:xsi="http://www.w3.org/2001/XMLSchema-instance" xmlns:pc="http://schemas.microsoft.com/office/infopath/2007/PartnerControls">
-  <documentManagement>
-    <_activity xmlns="0b9532c9-1e24-469a-832f-3278c74fab6b" xsi:nil="true"/>
-  </documentManagement>
-</p:properties>
+<?mso-contentType ?>
+<FormTemplates xmlns="http://schemas.microsoft.com/sharepoint/v3/contenttype/forms">
+  <Display>DocumentLibraryForm</Display>
+  <Edit>DocumentLibraryForm</Edit>
+  <New>DocumentLibraryForm</New>
+</FormTemplates>
 </file>
 
 <file path=customXml/item3.xml><?xml version="1.0" encoding="utf-8"?>
@@ -6951,29 +8191,26 @@
 </file>
 
 <file path=customXml/item4.xml><?xml version="1.0" encoding="utf-8"?>
-<ct:contentTypeSchema xmlns:ct="http://schemas.microsoft.com/office/2006/metadata/contentType" xmlns:ma="http://schemas.microsoft.com/office/2006/metadata/properties/metaAttributes" ct:_="" ma:_="" ma:contentTypeName="Documento" ma:contentTypeID="0x010100F73838D4B7842D42BB734E0D1005856A" ma:contentTypeVersion="13" ma:contentTypeDescription="Creare un nuovo documento." ma:contentTypeScope="" ma:versionID="bd17359d994b2800bc6b229e241fddfa">
-  <xsd:schema xmlns:xsd="http://www.w3.org/2001/XMLSchema" xmlns:xs="http://www.w3.org/2001/XMLSchema" xmlns:p="http://schemas.microsoft.com/office/2006/metadata/properties" xmlns:ns3="0b9532c9-1e24-469a-832f-3278c74fab6b" xmlns:ns4="3a15e6af-edf4-4a69-b856-39593768b579" targetNamespace="http://schemas.microsoft.com/office/2006/metadata/properties" ma:root="true" ma:fieldsID="6ac6e9d3bbbab8f1dbdcca136c4980a2" ns3:_="" ns4:_="">
-    <xsd:import namespace="0b9532c9-1e24-469a-832f-3278c74fab6b"/>
-    <xsd:import namespace="3a15e6af-edf4-4a69-b856-39593768b579"/>
+<p:properties xmlns:p="http://schemas.microsoft.com/office/2006/metadata/properties" xmlns:xsi="http://www.w3.org/2001/XMLSchema-instance" xmlns:pc="http://schemas.microsoft.com/office/infopath/2007/PartnerControls">
+  <documentManagement/>
+</p:properties>
+</file>
+
+<file path=customXml/item5.xml><?xml version="1.0" encoding="utf-8"?>
+<ct:contentTypeSchema xmlns:ct="http://schemas.microsoft.com/office/2006/metadata/contentType" xmlns:ma="http://schemas.microsoft.com/office/2006/metadata/properties/metaAttributes" ct:_="" ma:_="" ma:contentTypeName="Documento" ma:contentTypeID="0x0101001001CC304AAF734DB1D698A3C2844074" ma:contentTypeVersion="5" ma:contentTypeDescription="Creare un nuovo documento." ma:contentTypeScope="" ma:versionID="7cf8793e0aae8cafff170d2e9ac1900d">
+  <xsd:schema xmlns:xsd="http://www.w3.org/2001/XMLSchema" xmlns:xs="http://www.w3.org/2001/XMLSchema" xmlns:p="http://schemas.microsoft.com/office/2006/metadata/properties" xmlns:ns3="ab850014-0763-4ced-8d32-f2fd5c0cfdd2" targetNamespace="http://schemas.microsoft.com/office/2006/metadata/properties" ma:root="true" ma:fieldsID="53ce19cfdd53178f8fa82da86129bfb5" ns3:_="">
+    <xsd:import namespace="ab850014-0763-4ced-8d32-f2fd5c0cfdd2"/>
     <xsd:element name="properties">
       <xsd:complexType>
         <xsd:sequence>
           <xsd:element name="documentManagement">
             <xsd:complexType>
               <xsd:all>
+                <xsd:element ref="ns3:MediaServiceDateTaken" minOccurs="0"/>
                 <xsd:element ref="ns3:MediaServiceMetadata" minOccurs="0"/>
                 <xsd:element ref="ns3:MediaServiceFastMetadata" minOccurs="0"/>
-                <xsd:element ref="ns3:_activity" minOccurs="0"/>
-                <xsd:element ref="ns4:SharedWithUsers" minOccurs="0"/>
-                <xsd:element ref="ns4:SharedWithDetails" minOccurs="0"/>
-                <xsd:element ref="ns4:SharingHintHash" minOccurs="0"/>
+                <xsd:element ref="ns3:MediaServiceSearchProperties" minOccurs="0"/>
                 <xsd:element ref="ns3:MediaServiceObjectDetectorVersions" minOccurs="0"/>
-                <xsd:element ref="ns3:MediaServiceSearchProperties" minOccurs="0"/>
-                <xsd:element ref="ns3:MediaServiceDateTaken" minOccurs="0"/>
-                <xsd:element ref="ns3:MediaServiceSystemTags" minOccurs="0"/>
-                <xsd:element ref="ns3:MediaServiceOCR" minOccurs="0"/>
-                <xsd:element ref="ns3:MediaServiceGenerationTime" minOccurs="0"/>
-                <xsd:element ref="ns3:MediaServiceEventHashCode" minOccurs="0"/>
               </xsd:all>
             </xsd:complexType>
           </xsd:element>
@@ -6981,92 +8218,30 @@
       </xsd:complexType>
     </xsd:element>
   </xsd:schema>
-  <xsd:schema xmlns:xsd="http://www.w3.org/2001/XMLSchema" xmlns:xs="http://www.w3.org/2001/XMLSchema" xmlns:dms="http://schemas.microsoft.com/office/2006/documentManagement/types" xmlns:pc="http://schemas.microsoft.com/office/infopath/2007/PartnerControls" targetNamespace="0b9532c9-1e24-469a-832f-3278c74fab6b" elementFormDefault="qualified">
+  <xsd:schema xmlns:xsd="http://www.w3.org/2001/XMLSchema" xmlns:xs="http://www.w3.org/2001/XMLSchema" xmlns:dms="http://schemas.microsoft.com/office/2006/documentManagement/types" xmlns:pc="http://schemas.microsoft.com/office/infopath/2007/PartnerControls" targetNamespace="ab850014-0763-4ced-8d32-f2fd5c0cfdd2" elementFormDefault="qualified">
     <xsd:import namespace="http://schemas.microsoft.com/office/2006/documentManagement/types"/>
     <xsd:import namespace="http://schemas.microsoft.com/office/infopath/2007/PartnerControls"/>
-    <xsd:element name="MediaServiceMetadata" ma:index="8" nillable="true" ma:displayName="MediaServiceMetadata" ma:hidden="true" ma:internalName="MediaServiceMetadata" ma:readOnly="true">
+    <xsd:element name="MediaServiceDateTaken" ma:index="8" nillable="true" ma:displayName="MediaServiceDateTaken" ma:hidden="true" ma:indexed="true" ma:internalName="MediaServiceDateTaken" ma:readOnly="true">
+      <xsd:simpleType>
+        <xsd:restriction base="dms:Text"/>
+      </xsd:simpleType>
+    </xsd:element>
+    <xsd:element name="MediaServiceMetadata" ma:index="9" nillable="true" ma:displayName="MediaServiceMetadata" ma:hidden="true" ma:internalName="MediaServiceMetadata" ma:readOnly="true">
       <xsd:simpleType>
         <xsd:restriction base="dms:Note"/>
       </xsd:simpleType>
     </xsd:element>
-    <xsd:element name="MediaServiceFastMetadata" ma:index="9" nillable="true" ma:displayName="MediaServiceFastMetadata" ma:hidden="true" ma:internalName="MediaServiceFastMetadata" ma:readOnly="true">
+    <xsd:element name="MediaServiceFastMetadata" ma:index="10" nillable="true" ma:displayName="MediaServiceFastMetadata" ma:hidden="true" ma:internalName="MediaServiceFastMetadata" ma:readOnly="true">
       <xsd:simpleType>
         <xsd:restriction base="dms:Note"/>
       </xsd:simpleType>
     </xsd:element>
-    <xsd:element name="_activity" ma:index="10" nillable="true" ma:displayName="_activity" ma:hidden="true" ma:internalName="_activity">
+    <xsd:element name="MediaServiceSearchProperties" ma:index="11" nillable="true" ma:displayName="MediaServiceSearchProperties" ma:hidden="true" ma:internalName="MediaServiceSearchProperties" ma:readOnly="true">
       <xsd:simpleType>
         <xsd:restriction base="dms:Note"/>
       </xsd:simpleType>
     </xsd:element>
-    <xsd:element name="MediaServiceObjectDetectorVersions" ma:index="14" nillable="true" ma:displayName="MediaServiceObjectDetectorVersions" ma:hidden="true" ma:indexed="true" ma:internalName="MediaServiceObjectDetectorVersions" ma:readOnly="true">
-      <xsd:simpleType>
-        <xsd:restriction base="dms:Text"/>
-      </xsd:simpleType>
-    </xsd:element>
-    <xsd:element name="MediaServiceSearchProperties" ma:index="15" nillable="true" ma:displayName="MediaServiceSearchProperties" ma:hidden="true" ma:internalName="MediaServiceSearchProperties" ma:readOnly="true">
-      <xsd:simpleType>
-        <xsd:restriction base="dms:Note"/>
-      </xsd:simpleType>
-    </xsd:element>
-    <xsd:element name="MediaServiceDateTaken" ma:index="16" nillable="true" ma:displayName="MediaServiceDateTaken" ma:hidden="true" ma:indexed="true" ma:internalName="MediaServiceDateTaken" ma:readOnly="true">
-      <xsd:simpleType>
-        <xsd:restriction base="dms:Text"/>
-      </xsd:simpleType>
-    </xsd:element>
-    <xsd:element name="MediaServiceSystemTags" ma:index="17" nillable="true" ma:displayName="MediaServiceSystemTags" ma:hidden="true" ma:internalName="MediaServiceSystemTags" ma:readOnly="true">
-      <xsd:simpleType>
-        <xsd:restriction base="dms:Note"/>
-      </xsd:simpleType>
-    </xsd:element>
-    <xsd:element name="MediaServiceOCR" ma:index="18" nillable="true" ma:displayName="Extracted Text" ma:internalName="MediaServiceOCR" ma:readOnly="true">
-      <xsd:simpleType>
-        <xsd:restriction base="dms:Note">
-          <xsd:maxLength value="255"/>
-        </xsd:restriction>
-      </xsd:simpleType>
-    </xsd:element>
-    <xsd:element name="MediaServiceGenerationTime" ma:index="19" nillable="true" ma:displayName="MediaServiceGenerationTime" ma:hidden="true" ma:internalName="MediaServiceGenerationTime" ma:readOnly="true">
-      <xsd:simpleType>
-        <xsd:restriction base="dms:Text"/>
-      </xsd:simpleType>
-    </xsd:element>
-    <xsd:element name="MediaServiceEventHashCode" ma:index="20" nillable="true" ma:displayName="MediaServiceEventHashCode" ma:hidden="true" ma:internalName="MediaServiceEventHashCode" ma:readOnly="true">
-      <xsd:simpleType>
-        <xsd:restriction base="dms:Text"/>
-      </xsd:simpleType>
-    </xsd:element>
-  </xsd:schema>
-  <xsd:schema xmlns:xsd="http://www.w3.org/2001/XMLSchema" xmlns:xs="http://www.w3.org/2001/XMLSchema" xmlns:dms="http://schemas.microsoft.com/office/2006/documentManagement/types" xmlns:pc="http://schemas.microsoft.com/office/infopath/2007/PartnerControls" targetNamespace="3a15e6af-edf4-4a69-b856-39593768b579" elementFormDefault="qualified">
-    <xsd:import namespace="http://schemas.microsoft.com/office/2006/documentManagement/types"/>
-    <xsd:import namespace="http://schemas.microsoft.com/office/infopath/2007/PartnerControls"/>
-    <xsd:element name="SharedWithUsers" ma:index="11" nillable="true" ma:displayName="Condiviso con" ma:internalName="SharedWithUsers" ma:readOnly="true">
-      <xsd:complexType>
-        <xsd:complexContent>
-          <xsd:extension base="dms:UserMulti">
-            <xsd:sequence>
-              <xsd:element name="UserInfo" minOccurs="0" maxOccurs="unbounded">
-                <xsd:complexType>
-                  <xsd:sequence>
-                    <xsd:element name="DisplayName" type="xsd:string" minOccurs="0"/>
-                    <xsd:element name="AccountId" type="dms:UserId" minOccurs="0" nillable="true"/>
-                    <xsd:element name="AccountType" type="xsd:string" minOccurs="0"/>
-                  </xsd:sequence>
-                </xsd:complexType>
-              </xsd:element>
-            </xsd:sequence>
-          </xsd:extension>
-        </xsd:complexContent>
-      </xsd:complexType>
-    </xsd:element>
-    <xsd:element name="SharedWithDetails" ma:index="12" nillable="true" ma:displayName="Condiviso con dettagli" ma:internalName="SharedWithDetails" ma:readOnly="true">
-      <xsd:simpleType>
-        <xsd:restriction base="dms:Note">
-          <xsd:maxLength value="255"/>
-        </xsd:restriction>
-      </xsd:simpleType>
-    </xsd:element>
-    <xsd:element name="SharingHintHash" ma:index="13" nillable="true" ma:displayName="Hash suggerimento condivisione" ma:hidden="true" ma:internalName="SharingHintHash" ma:readOnly="true">
+    <xsd:element name="MediaServiceObjectDetectorVersions" ma:index="12" nillable="true" ma:displayName="MediaServiceObjectDetectorVersions" ma:hidden="true" ma:indexed="true" ma:internalName="MediaServiceObjectDetectorVersions" ma:readOnly="true">
       <xsd:simpleType>
         <xsd:restriction base="dms:Text"/>
       </xsd:simpleType>
@@ -7171,15 +8346,6 @@
 </ct:contentTypeSchema>
 </file>
 
-<file path=customXml/item5.xml><?xml version="1.0" encoding="utf-8"?>
-<?mso-contentType ?>
-<FormTemplates xmlns="http://schemas.microsoft.com/sharepoint/v3/contenttype/forms">
-  <Display>DocumentLibraryForm</Display>
-  <Edit>DocumentLibraryForm</Edit>
-  <New>DocumentLibraryForm</New>
-</FormTemplates>
-</file>
-
 <file path=customXml/itemProps1.xml><?xml version="1.0" encoding="utf-8"?>
 <ds:datastoreItem xmlns:ds="http://schemas.openxmlformats.org/officeDocument/2006/customXml" ds:itemID="{55AF091B-3C7A-41E3-B477-F2FDAA23CFDA}">
   <ds:schemaRefs>
@@ -7189,11 +8355,9 @@
 </file>
 
 <file path=customXml/itemProps2.xml><?xml version="1.0" encoding="utf-8"?>
-<ds:datastoreItem xmlns:ds="http://schemas.openxmlformats.org/officeDocument/2006/customXml" ds:itemID="{D4F77D8F-721E-4BB1-A571-22A0CF696178}">
+<ds:datastoreItem xmlns:ds="http://schemas.openxmlformats.org/officeDocument/2006/customXml" ds:itemID="{9F2C9777-03A9-4B14-97C7-4E4A30E1481E}">
   <ds:schemaRefs>
-    <ds:schemaRef ds:uri="http://schemas.microsoft.com/office/2006/metadata/properties"/>
-    <ds:schemaRef ds:uri="http://schemas.microsoft.com/office/infopath/2007/PartnerControls"/>
-    <ds:schemaRef ds:uri="0b9532c9-1e24-469a-832f-3278c74fab6b"/>
+    <ds:schemaRef ds:uri="http://schemas.microsoft.com/sharepoint/v3/contenttype/forms"/>
   </ds:schemaRefs>
 </ds:datastoreItem>
 </file>
@@ -7207,14 +8371,29 @@
 </file>
 
 <file path=customXml/itemProps4.xml><?xml version="1.0" encoding="utf-8"?>
-<ds:datastoreItem xmlns:ds="http://schemas.openxmlformats.org/officeDocument/2006/customXml" ds:itemID="{7496675B-915E-4EDA-8604-3BF6DA0F2F41}">
+<ds:datastoreItem xmlns:ds="http://schemas.openxmlformats.org/officeDocument/2006/customXml" ds:itemID="{D4F77D8F-721E-4BB1-A571-22A0CF696178}">
+  <ds:schemaRefs>
+    <ds:schemaRef ds:uri="http://purl.org/dc/terms/"/>
+    <ds:schemaRef ds:uri="ab850014-0763-4ced-8d32-f2fd5c0cfdd2"/>
+    <ds:schemaRef ds:uri="http://purl.org/dc/elements/1.1/"/>
+    <ds:schemaRef ds:uri="http://schemas.microsoft.com/office/infopath/2007/PartnerControls"/>
+    <ds:schemaRef ds:uri="http://www.w3.org/XML/1998/namespace"/>
+    <ds:schemaRef ds:uri="http://schemas.microsoft.com/office/2006/documentManagement/types"/>
+    <ds:schemaRef ds:uri="http://schemas.microsoft.com/office/2006/metadata/properties"/>
+    <ds:schemaRef ds:uri="http://schemas.openxmlformats.org/package/2006/metadata/core-properties"/>
+    <ds:schemaRef ds:uri="http://purl.org/dc/dcmitype/"/>
+  </ds:schemaRefs>
+</ds:datastoreItem>
+</file>
+
+<file path=customXml/itemProps5.xml><?xml version="1.0" encoding="utf-8"?>
+<ds:datastoreItem xmlns:ds="http://schemas.openxmlformats.org/officeDocument/2006/customXml" ds:itemID="{9B5E323D-CFAB-4C21-A69F-CA621BA2AE7D}">
   <ds:schemaRefs>
     <ds:schemaRef ds:uri="http://schemas.microsoft.com/office/2006/metadata/contentType"/>
     <ds:schemaRef ds:uri="http://schemas.microsoft.com/office/2006/metadata/properties/metaAttributes"/>
     <ds:schemaRef ds:uri="http://www.w3.org/2001/XMLSchema"/>
     <ds:schemaRef ds:uri="http://schemas.microsoft.com/office/2006/metadata/properties"/>
-    <ds:schemaRef ds:uri="0b9532c9-1e24-469a-832f-3278c74fab6b"/>
-    <ds:schemaRef ds:uri="3a15e6af-edf4-4a69-b856-39593768b579"/>
+    <ds:schemaRef ds:uri="ab850014-0763-4ced-8d32-f2fd5c0cfdd2"/>
     <ds:schemaRef ds:uri="http://schemas.microsoft.com/office/2006/documentManagement/types"/>
     <ds:schemaRef ds:uri="http://schemas.microsoft.com/office/infopath/2007/PartnerControls"/>
     <ds:schemaRef ds:uri="http://schemas.openxmlformats.org/package/2006/metadata/core-properties"/>
@@ -7223,12 +8402,4 @@
     <ds:schemaRef ds:uri="http://schemas.microsoft.com/internal/obd"/>
   </ds:schemaRefs>
 </ds:datastoreItem>
-</file>
-
-<file path=customXml/itemProps5.xml><?xml version="1.0" encoding="utf-8"?>
-<ds:datastoreItem xmlns:ds="http://schemas.openxmlformats.org/officeDocument/2006/customXml" ds:itemID="{9F2C9777-03A9-4B14-97C7-4E4A30E1481E}">
-  <ds:schemaRefs>
-    <ds:schemaRef ds:uri="http://schemas.microsoft.com/sharepoint/v3/contenttype/forms"/>
-  </ds:schemaRefs>
-</ds:datastoreItem>
 </file>
</xml_diff>